<commit_message>
Second Version By Anoop
</commit_message>
<xml_diff>
--- a/Technical Paper - PHAETON.docx
+++ b/Technical Paper - PHAETON.docx
@@ -3434,7 +3434,7 @@
         <w:rPr>
           <w:rtl w:val="0"/>
         </w:rPr>
-        <w:t xml:space="preserve">With Phaeton, we uses Delegated Proof of Stake (DPoS) as its consensus protocol. Delegates generate all of the blocks within the system and are elected by the stakeholders, in this case all entities holding LSK tokens. The number of delegates is fixed at 101. Each stakeholder can vote for up to 101 delegates, and the weight of the vote depends on the amount of LSK the stakeholder possesses. Any stakeholder can vote for a delegate using a vote transaction.</w:t>
+        <w:t xml:space="preserve">With Phaeton, we uses Delegated Proof of Stake (DPoS) as its consensus protocol. Delegates generate all of the blocks within the system and are elected by the stakeholders, in this case all entities holding PLKX tokens. The number of delegates is fixed at 101. Each stakeholder can vote for up to 101 delegates, and the weight of the vote depends on the amount of PLKX the stakeholder possesses. Any stakeholder can vote for a delegate using a vote transaction.</w:t>
       </w:r>
     </w:p>
     <w:p>
@@ -3487,6 +3487,1563 @@
     <w:p>
       <w:pPr>
         <w:contextualSpacing w:val="0"/>
+        <w:jc w:val="both"/>
+        <w:rPr>
+          <w:b w:val="1"/>
+          <w:sz w:val="24"/>
+          <w:szCs w:val="24"/>
+        </w:rPr>
+      </w:pPr>
+      <w:r>
+        <w:rPr>
+          <w:b w:val="1"/>
+          <w:sz w:val="24"/>
+          <w:szCs w:val="24"/>
+          <w:rtl w:val="0"/>
+        </w:rPr>
+        <w:t xml:space="preserve">Consensus layer support</w:t>
+      </w:r>
+    </w:p>
+    <w:p>
+      <w:pPr>
+        <w:contextualSpacing w:val="0"/>
+        <w:jc w:val="both"/>
+        <w:rPr>
+          <w:sz w:val="21"/>
+          <w:szCs w:val="21"/>
+        </w:rPr>
+      </w:pPr>
+      <w:r>
+        <w:rPr>
+          <w:sz w:val="21"/>
+          <w:szCs w:val="21"/>
+          <w:rtl w:val="0"/>
+        </w:rPr>
+        <w:tab/>
+        <w:tab/>
+        <w:tab/>
+        <w:tab/>
+        <w:tab/>
+      </w:r>
+    </w:p>
+    <w:p>
+      <w:pPr>
+        <w:contextualSpacing w:val="0"/>
+        <w:jc w:val="both"/>
+        <w:rPr>
+          <w:b w:val="1"/>
+          <w:sz w:val="21"/>
+          <w:szCs w:val="21"/>
+        </w:rPr>
+      </w:pPr>
+      <w:r>
+        <w:rPr>
+          <w:b w:val="1"/>
+          <w:sz w:val="21"/>
+          <w:szCs w:val="21"/>
+          <w:rtl w:val="0"/>
+        </w:rPr>
+        <w:t xml:space="preserve">The interlink pointers data structure</w:t>
+      </w:r>
+    </w:p>
+    <w:p>
+      <w:pPr>
+        <w:contextualSpacing w:val="0"/>
+        <w:jc w:val="both"/>
+        <w:rPr>
+          <w:sz w:val="21"/>
+          <w:szCs w:val="21"/>
+        </w:rPr>
+      </w:pPr>
+      <w:r>
+        <w:rPr>
+          <w:sz w:val="21"/>
+          <w:szCs w:val="21"/>
+          <w:rtl w:val="0"/>
+        </w:rPr>
+        <w:tab/>
+        <w:tab/>
+        <w:tab/>
+        <w:tab/>
+        <w:tab/>
+      </w:r>
+    </w:p>
+    <w:p>
+      <w:pPr>
+        <w:contextualSpacing w:val="0"/>
+        <w:jc w:val="both"/>
+        <w:rPr>
+          <w:sz w:val="21"/>
+          <w:szCs w:val="21"/>
+        </w:rPr>
+      </w:pPr>
+      <w:r>
+        <w:rPr>
+          <w:sz w:val="21"/>
+          <w:szCs w:val="21"/>
+          <w:rtl w:val="0"/>
+        </w:rPr>
+        <w:t xml:space="preserve">In order to construct our protocol, we rely on the same interlink data structure</w:t>
+      </w:r>
+    </w:p>
+    <w:p>
+      <w:pPr>
+        <w:contextualSpacing w:val="0"/>
+        <w:jc w:val="both"/>
+        <w:rPr>
+          <w:sz w:val="21"/>
+          <w:szCs w:val="21"/>
+        </w:rPr>
+      </w:pPr>
+      <w:r>
+        <w:rPr>
+          <w:sz w:val="21"/>
+          <w:szCs w:val="21"/>
+          <w:rtl w:val="0"/>
+        </w:rPr>
+        <w:t xml:space="preserve">used by PoPoW. This is an additional hash-based data structure that is proposed to include</w:t>
+      </w:r>
+    </w:p>
+    <w:p>
+      <w:pPr>
+        <w:contextualSpacing w:val="0"/>
+        <w:jc w:val="both"/>
+        <w:rPr>
+          <w:sz w:val="21"/>
+          <w:szCs w:val="21"/>
+        </w:rPr>
+      </w:pPr>
+      <w:r>
+        <w:rPr>
+          <w:sz w:val="21"/>
+          <w:szCs w:val="21"/>
+          <w:rtl w:val="0"/>
+        </w:rPr>
+        <w:t xml:space="preserve">in the header of each block. The interlink data structure is a skip-list that makes it efficient for a verifier to process a sparse subset of the blockchain, rather than only consecutive blocks. </w:t>
+      </w:r>
+    </w:p>
+    <w:p>
+      <w:pPr>
+        <w:contextualSpacing w:val="0"/>
+        <w:jc w:val="both"/>
+        <w:rPr/>
+      </w:pPr>
+      <w:r>
+        <w:rPr>
+          <w:rtl w:val="0"/>
+        </w:rPr>
+      </w:r>
+    </w:p>
+    <w:p>
+      <w:pPr>
+        <w:contextualSpacing w:val="0"/>
+        <w:jc w:val="both"/>
+        <w:rPr/>
+      </w:pPr>
+      <w:r>
+        <w:rPr>
+          <w:rFonts w:ascii="Arial Unicode MS" w:cs="Arial Unicode MS" w:eastAsia="Arial Unicode MS" w:hAnsi="Arial Unicode MS"/>
+          <w:rtl w:val="0"/>
+        </w:rPr>
+        <w:t xml:space="preserve">Valid blocks satisfy the proof-of-work condition: id ≤ T , where T is the mining target. Throughout this work, we make the simplifying assumption that T is constant. Some blocks will achieve a lower id. If id ≤ </w:t>
+      </w:r>
+      <w:r>
+        <w:rPr>
+          <w:rtl w:val="0"/>
+        </w:rPr>
+        <w:t xml:space="preserve">T/2μ</w:t>
+      </w:r>
+      <w:r>
+        <w:rPr>
+          <w:sz w:val="16"/>
+          <w:szCs w:val="16"/>
+          <w:rtl w:val="0"/>
+        </w:rPr>
+        <w:t xml:space="preserve"> </w:t>
+      </w:r>
+      <w:r>
+        <w:rPr>
+          <w:rFonts w:ascii="Arial Unicode MS" w:cs="Arial Unicode MS" w:eastAsia="Arial Unicode MS" w:hAnsi="Arial Unicode MS"/>
+          <w:rtl w:val="0"/>
+        </w:rPr>
+        <w:t xml:space="preserve">we say that the block is of level μ. All blocks are level 0. Blocks with level μ are called μ-superblocks. μ-superblocks for μ &gt; 0 are also (μ − 1)-superblocks. The level of a block is given as μ = </w:t>
+      </w:r>
+      <w:r>
+        <w:rPr>
+          <w:rFonts w:ascii="Arial Unicode MS" w:cs="Arial Unicode MS" w:eastAsia="Arial Unicode MS" w:hAnsi="Arial Unicode MS"/>
+          <w:sz w:val="24"/>
+          <w:szCs w:val="24"/>
+          <w:rtl w:val="0"/>
+        </w:rPr>
+        <w:t xml:space="preserve">⌊</w:t>
+      </w:r>
+      <w:r>
+        <w:rPr>
+          <w:rFonts w:ascii="Arial Unicode MS" w:cs="Arial Unicode MS" w:eastAsia="Arial Unicode MS" w:hAnsi="Arial Unicode MS"/>
+          <w:rtl w:val="0"/>
+        </w:rPr>
+        <w:t xml:space="preserve">log(T ) − log(id(B))</w:t>
+      </w:r>
+      <w:r>
+        <w:rPr>
+          <w:rFonts w:ascii="Arial Unicode MS" w:cs="Arial Unicode MS" w:eastAsia="Arial Unicode MS" w:hAnsi="Arial Unicode MS"/>
+          <w:sz w:val="24"/>
+          <w:szCs w:val="24"/>
+          <w:rtl w:val="0"/>
+        </w:rPr>
+        <w:t xml:space="preserve">⌋</w:t>
+      </w:r>
+      <w:r>
+        <w:rPr>
+          <w:rFonts w:ascii="Arial Unicode MS" w:cs="Arial Unicode MS" w:eastAsia="Arial Unicode MS" w:hAnsi="Arial Unicode MS"/>
+          <w:rtl w:val="0"/>
+        </w:rPr>
+        <w:t xml:space="preserve"> and denoted level(B). By convention, for Gen we set id = 0 and μ = ∞.</w:t>
+      </w:r>
+    </w:p>
+    <w:p>
+      <w:pPr>
+        <w:contextualSpacing w:val="0"/>
+        <w:jc w:val="both"/>
+        <w:rPr/>
+      </w:pPr>
+      <w:r>
+        <w:rPr>
+          <w:rtl w:val="0"/>
+        </w:rPr>
+        <w:tab/>
+        <w:tab/>
+        <w:tab/>
+        <w:tab/>
+        <w:tab/>
+      </w:r>
+    </w:p>
+    <w:p>
+      <w:pPr>
+        <w:contextualSpacing w:val="0"/>
+        <w:jc w:val="both"/>
+        <w:rPr/>
+      </w:pPr>
+      <w:r>
+        <w:rPr>
+          <w:rtl w:val="0"/>
+        </w:rPr>
+        <w:t xml:space="preserve">Observe that in a blockchain protocol execution it is expected half of the blocks will be of level 1, 1/4 of the blocks will be of level 2, 1/8 will be of level 3 and 1/2</w:t>
+      </w:r>
+      <w:r>
+        <w:rPr>
+          <w:sz w:val="16"/>
+          <w:szCs w:val="16"/>
+          <w:rtl w:val="0"/>
+        </w:rPr>
+        <w:t xml:space="preserve">μ </w:t>
+      </w:r>
+      <w:r>
+        <w:rPr>
+          <w:rtl w:val="0"/>
+        </w:rPr>
+        <w:t xml:space="preserve">blocks will be of level μ. In expectation, the number of superblock levels of a chain C will be Θ(log(C)). Figure 2 illustrates the blockchain superblocks starting from level 1 and going up to level 4 in case these blocks are distributed exactly according to expectation. Here, each level contains half the blocks of the level below.</w:t>
+      </w:r>
+    </w:p>
+    <w:p>
+      <w:pPr>
+        <w:contextualSpacing w:val="0"/>
+        <w:jc w:val="both"/>
+        <w:rPr/>
+      </w:pPr>
+      <w:r>
+        <w:rPr>
+          <w:rtl w:val="0"/>
+        </w:rPr>
+        <w:tab/>
+        <w:tab/>
+        <w:tab/>
+        <w:tab/>
+        <w:tab/>
+      </w:r>
+    </w:p>
+    <w:p>
+      <w:pPr>
+        <w:contextualSpacing w:val="0"/>
+        <w:jc w:val="both"/>
+        <w:rPr/>
+      </w:pPr>
+      <w:r>
+        <w:rPr>
+          <w:rtl w:val="0"/>
+        </w:rPr>
+        <w:t xml:space="preserve">In our protocol, the verifier must roughly scan along one level at a time. To enable this, instead of just the previous block, the interlink vector also points to the most recent preceding block of every level μ. Genesis is of infinite level and hence a pointer to it is included in every block at the first available index within the interlink data structure. The number of pointers that need to be included per block is in expectation log(|C|).</w:t>
+      </w:r>
+    </w:p>
+    <w:p>
+      <w:pPr>
+        <w:contextualSpacing w:val="0"/>
+        <w:jc w:val="both"/>
+        <w:rPr/>
+      </w:pPr>
+      <w:r>
+        <w:rPr>
+          <w:rtl w:val="0"/>
+        </w:rPr>
+        <w:tab/>
+        <w:tab/>
+        <w:tab/>
+        <w:tab/>
+        <w:tab/>
+      </w:r>
+    </w:p>
+    <w:p>
+      <w:pPr>
+        <w:contextualSpacing w:val="0"/>
+        <w:jc w:val="both"/>
+        <w:rPr/>
+      </w:pPr>
+      <w:r>
+        <w:rPr>
+          <w:rtl w:val="0"/>
+        </w:rPr>
+        <w:t xml:space="preserve">Figure 2 illustrates the blockchain superblocks starting from level 1 and going up to level 4 in case these blocks are distributed exactly according to expectation. Note that each level contains half the blocks of the level below.</w:t>
+      </w:r>
+    </w:p>
+    <w:p>
+      <w:pPr>
+        <w:contextualSpacing w:val="0"/>
+        <w:jc w:val="both"/>
+        <w:rPr/>
+      </w:pPr>
+      <w:r>
+        <w:rPr>
+          <w:rtl w:val="0"/>
+        </w:rPr>
+        <w:tab/>
+        <w:tab/>
+        <w:tab/>
+        <w:tab/>
+      </w:r>
+    </w:p>
+    <w:p>
+      <w:pPr>
+        <w:contextualSpacing w:val="0"/>
+        <w:jc w:val="both"/>
+        <w:rPr/>
+      </w:pPr>
+      <w:r>
+        <w:rPr>
+          <w:rtl w:val="0"/>
+        </w:rPr>
+        <w:tab/>
+        <w:tab/>
+        <w:t xml:space="preserve"> </w:t>
+        <w:tab/>
+        <w:t xml:space="preserve"> </w:t>
+        <w:tab/>
+        <w:t xml:space="preserve"> </w:t>
+        <w:tab/>
+        <w:tab/>
+      </w:r>
+    </w:p>
+    <w:p>
+      <w:pPr>
+        <w:contextualSpacing w:val="0"/>
+        <w:jc w:val="both"/>
+        <w:rPr/>
+      </w:pPr>
+      <w:r>
+        <w:rPr>
+          <w:rtl w:val="0"/>
+        </w:rPr>
+        <w:tab/>
+        <w:tab/>
+        <w:tab/>
+      </w:r>
+    </w:p>
+    <w:p>
+      <w:pPr>
+        <w:contextualSpacing w:val="0"/>
+        <w:jc w:val="both"/>
+        <w:rPr/>
+      </w:pPr>
+      <w:r>
+        <w:rPr/>
+        <w:drawing>
+          <wp:inline distB="114300" distT="114300" distL="114300" distR="114300">
+            <wp:extent cx="5734050" cy="1054100"/>
+            <wp:effectExtent b="0" l="0" r="0" t="0"/>
+            <wp:docPr id="2" name="image4.png"/>
+            <a:graphic>
+              <a:graphicData uri="http://schemas.openxmlformats.org/drawingml/2006/picture">
+                <pic:pic>
+                  <pic:nvPicPr>
+                    <pic:cNvPr id="0" name="image4.png"/>
+                    <pic:cNvPicPr preferRelativeResize="0"/>
+                  </pic:nvPicPr>
+                  <pic:blipFill>
+                    <a:blip r:embed="rId6"/>
+                    <a:srcRect b="0" l="0" r="0" t="0"/>
+                    <a:stretch>
+                      <a:fillRect/>
+                    </a:stretch>
+                  </pic:blipFill>
+                  <pic:spPr>
+                    <a:xfrm>
+                      <a:off x="0" y="0"/>
+                      <a:ext cx="5734050" cy="1054100"/>
+                    </a:xfrm>
+                    <a:prstGeom prst="rect"/>
+                    <a:ln/>
+                  </pic:spPr>
+                </pic:pic>
+              </a:graphicData>
+            </a:graphic>
+          </wp:inline>
+        </w:drawing>
+      </w:r>
+      <w:r>
+        <w:rPr>
+          <w:rtl w:val="0"/>
+        </w:rPr>
+        <w:tab/>
+        <w:tab/>
+        <w:tab/>
+        <w:tab/>
+      </w:r>
+    </w:p>
+    <w:p>
+      <w:pPr>
+        <w:contextualSpacing w:val="0"/>
+        <w:jc w:val="both"/>
+        <w:rPr/>
+      </w:pPr>
+      <w:r>
+        <w:rPr>
+          <w:rtl w:val="0"/>
+        </w:rPr>
+        <w:tab/>
+        <w:tab/>
+        <w:tab/>
+        <w:tab/>
+        <w:tab/>
+      </w:r>
+    </w:p>
+    <w:p>
+      <w:pPr>
+        <w:contextualSpacing w:val="0"/>
+        <w:jc w:val="both"/>
+        <w:rPr>
+          <w:sz w:val="18"/>
+          <w:szCs w:val="18"/>
+        </w:rPr>
+      </w:pPr>
+      <w:r>
+        <w:rPr>
+          <w:sz w:val="18"/>
+          <w:szCs w:val="18"/>
+          <w:rtl w:val="0"/>
+        </w:rPr>
+        <w:t xml:space="preserve">Fig. 2. The hierarchical blockchain. Higher levels have achieved a lower target (higher difficulty) during mining.</w:t>
+      </w:r>
+    </w:p>
+    <w:p>
+      <w:pPr>
+        <w:contextualSpacing w:val="0"/>
+        <w:jc w:val="both"/>
+        <w:rPr/>
+      </w:pPr>
+      <w:r>
+        <w:rPr>
+          <w:rtl w:val="0"/>
+        </w:rPr>
+        <w:tab/>
+        <w:tab/>
+        <w:tab/>
+        <w:tab/>
+      </w:r>
+    </w:p>
+    <w:p>
+      <w:pPr>
+        <w:contextualSpacing w:val="0"/>
+        <w:jc w:val="both"/>
+        <w:rPr/>
+      </w:pPr>
+      <w:r>
+        <w:rPr>
+          <w:rtl w:val="0"/>
+        </w:rPr>
+        <w:t xml:space="preserve">The algorithm for this construction is shown in Algorithm 1 and is borrowed from.</w:t>
+      </w:r>
+    </w:p>
+    <w:p>
+      <w:pPr>
+        <w:contextualSpacing w:val="0"/>
+        <w:jc w:val="both"/>
+        <w:rPr/>
+      </w:pPr>
+      <w:r>
+        <w:rPr>
+          <w:rtl w:val="0"/>
+        </w:rPr>
+        <w:t xml:space="preserve">The interlink data structure turns the blockchain into a skiplist-like data structure.</w:t>
+      </w:r>
+    </w:p>
+    <w:p>
+      <w:pPr>
+        <w:contextualSpacing w:val="0"/>
+        <w:jc w:val="both"/>
+        <w:rPr/>
+      </w:pPr>
+      <w:r>
+        <w:rPr>
+          <w:rtl w:val="0"/>
+        </w:rPr>
+        <w:t xml:space="preserve">The updateInterlink algorithm accepts a block B</w:t>
+      </w:r>
+      <w:r>
+        <w:rPr>
+          <w:rtl w:val="0"/>
+        </w:rPr>
+        <w:t xml:space="preserve">′</w:t>
+      </w:r>
+      <w:r>
+        <w:rPr>
+          <w:rtl w:val="0"/>
+        </w:rPr>
+        <w:t xml:space="preserve">, which already has an interlink data</w:t>
+      </w:r>
+    </w:p>
+    <w:p>
+      <w:pPr>
+        <w:contextualSpacing w:val="0"/>
+        <w:jc w:val="both"/>
+        <w:rPr/>
+      </w:pPr>
+      <w:r>
+        <w:rPr>
+          <w:rtl w:val="0"/>
+        </w:rPr>
+        <w:t xml:space="preserve">structure defined on it. The function evaluates the interlink data structure which needs to</w:t>
+      </w:r>
+    </w:p>
+    <w:p>
+      <w:pPr>
+        <w:contextualSpacing w:val="0"/>
+        <w:jc w:val="both"/>
+        <w:rPr/>
+      </w:pPr>
+      <w:r>
+        <w:rPr>
+          <w:rtl w:val="0"/>
+        </w:rPr>
+        <w:t xml:space="preserve">be included as part of the next block. It copies the existing interlink data structure and</w:t>
+      </w:r>
+    </w:p>
+    <w:p>
+      <w:pPr>
+        <w:contextualSpacing w:val="0"/>
+        <w:jc w:val="both"/>
+        <w:rPr/>
+      </w:pPr>
+      <w:r>
+        <w:rPr>
+          <w:rtl w:val="0"/>
+        </w:rPr>
+        <w:t xml:space="preserve">then modifies its entries from level 0 to level (B</w:t>
+      </w:r>
+      <w:r>
+        <w:rPr>
+          <w:rtl w:val="0"/>
+        </w:rPr>
+        <w:t xml:space="preserve">′</w:t>
+      </w:r>
+      <w:r>
+        <w:rPr>
+          <w:rtl w:val="0"/>
+        </w:rPr>
+        <w:t xml:space="preserve">) to point to the block B′.</w:t>
+      </w:r>
+    </w:p>
+    <w:p>
+      <w:pPr>
+        <w:contextualSpacing w:val="0"/>
+        <w:jc w:val="both"/>
+        <w:rPr/>
+      </w:pPr>
+      <w:r>
+        <w:rPr>
+          <w:rtl w:val="0"/>
+        </w:rPr>
+      </w:r>
+    </w:p>
+    <w:p>
+      <w:pPr>
+        <w:contextualSpacing w:val="0"/>
+        <w:jc w:val="both"/>
+        <w:rPr/>
+      </w:pPr>
+      <w:r>
+        <w:rPr>
+          <w:rtl w:val="0"/>
+        </w:rPr>
+      </w:r>
+    </w:p>
+    <w:p>
+      <w:pPr>
+        <w:contextualSpacing w:val="0"/>
+        <w:jc w:val="both"/>
+        <w:rPr>
+          <w:b w:val="1"/>
+        </w:rPr>
+      </w:pPr>
+      <w:r>
+        <w:rPr>
+          <w:b w:val="1"/>
+          <w:rtl w:val="0"/>
+        </w:rPr>
+        <w:t xml:space="preserve">Traversing the blockchain.</w:t>
+      </w:r>
+    </w:p>
+    <w:p>
+      <w:pPr>
+        <w:contextualSpacing w:val="0"/>
+        <w:jc w:val="both"/>
+        <w:rPr/>
+      </w:pPr>
+      <w:r>
+        <w:rPr>
+          <w:rtl w:val="0"/>
+        </w:rPr>
+        <w:t xml:space="preserve">As we have now extended blocks to contain multiple pointers to previous blocks, if certain blocks are omitted from a chain we will obtain a subchain,</w:t>
+      </w:r>
+    </w:p>
+    <w:p>
+      <w:pPr>
+        <w:contextualSpacing w:val="0"/>
+        <w:jc w:val="both"/>
+        <w:rPr/>
+      </w:pPr>
+      <w:r>
+        <w:rPr>
+          <w:rtl w:val="0"/>
+        </w:rPr>
+        <w:t xml:space="preserve">as long as the blockchain property that each block must contain a pointer to its previous block in the sequence is maintained </w:t>
+      </w:r>
+    </w:p>
+    <w:p>
+      <w:pPr>
+        <w:contextualSpacing w:val="0"/>
+        <w:jc w:val="both"/>
+        <w:rPr/>
+      </w:pPr>
+      <w:r>
+        <w:rPr>
+          <w:rtl w:val="0"/>
+        </w:rPr>
+      </w:r>
+    </w:p>
+    <w:p>
+      <w:pPr>
+        <w:contextualSpacing w:val="0"/>
+        <w:jc w:val="both"/>
+        <w:rPr/>
+      </w:pPr>
+      <w:r>
+        <w:rPr>
+          <w:rFonts w:ascii="Arial Unicode MS" w:cs="Arial Unicode MS" w:eastAsia="Arial Unicode MS" w:hAnsi="Arial Unicode MS"/>
+          <w:rtl w:val="0"/>
+        </w:rPr>
+        <w:t xml:space="preserve">Blockchains are sequences, but it is more convenient to use set notation for some operations. Specifically,B ∈ C; C</w:t>
+      </w:r>
+      <w:r>
+        <w:rPr>
+          <w:rtl w:val="0"/>
+        </w:rPr>
+        <w:t xml:space="preserve">1</w:t>
+      </w:r>
+      <w:r>
+        <w:rPr>
+          <w:rFonts w:ascii="Arial Unicode MS" w:cs="Arial Unicode MS" w:eastAsia="Arial Unicode MS" w:hAnsi="Arial Unicode MS"/>
+          <w:rtl w:val="0"/>
+        </w:rPr>
+        <w:t xml:space="preserve">⊆ C</w:t>
+      </w:r>
+      <w:r>
+        <w:rPr>
+          <w:rtl w:val="0"/>
+        </w:rPr>
+        <w:t xml:space="preserve">2 </w:t>
+      </w:r>
+      <w:r>
+        <w:rPr>
+          <w:rFonts w:ascii="Arial Unicode MS" w:cs="Arial Unicode MS" w:eastAsia="Arial Unicode MS" w:hAnsi="Arial Unicode MS"/>
+          <w:rtl w:val="0"/>
+        </w:rPr>
+        <w:t xml:space="preserve">and ∅ have the obvious meaning. C</w:t>
+      </w:r>
+      <w:r>
+        <w:rPr>
+          <w:rtl w:val="0"/>
+        </w:rPr>
+        <w:t xml:space="preserve">1 </w:t>
+      </w:r>
+      <w:r>
+        <w:rPr>
+          <w:rFonts w:ascii="Arial Unicode MS" w:cs="Arial Unicode MS" w:eastAsia="Arial Unicode MS" w:hAnsi="Arial Unicode MS"/>
+          <w:rtl w:val="0"/>
+        </w:rPr>
+        <w:t xml:space="preserve">∪ C</w:t>
+      </w:r>
+      <w:r>
+        <w:rPr>
+          <w:rtl w:val="0"/>
+        </w:rPr>
+        <w:t xml:space="preserve">2 </w:t>
+      </w:r>
+      <w:r>
+        <w:rPr>
+          <w:rtl w:val="0"/>
+        </w:rPr>
+        <w:t xml:space="preserve">is the chain obtained by sorting the blocks contained in both C</w:t>
+      </w:r>
+      <w:r>
+        <w:rPr>
+          <w:rtl w:val="0"/>
+        </w:rPr>
+        <w:t xml:space="preserve">1 </w:t>
+      </w:r>
+      <w:r>
+        <w:rPr>
+          <w:rtl w:val="0"/>
+        </w:rPr>
+        <w:t xml:space="preserve">and C</w:t>
+      </w:r>
+      <w:r>
+        <w:rPr>
+          <w:rtl w:val="0"/>
+        </w:rPr>
+        <w:t xml:space="preserve">2 </w:t>
+      </w:r>
+      <w:r>
+        <w:rPr>
+          <w:rFonts w:ascii="Arial Unicode MS" w:cs="Arial Unicode MS" w:eastAsia="Arial Unicode MS" w:hAnsi="Arial Unicode MS"/>
+          <w:rtl w:val="0"/>
+        </w:rPr>
+        <w:t xml:space="preserve">into a sequence (this may be not always defined). We will freely use set builder notation { B ∈ C : p ( B ) }. C</w:t>
+      </w:r>
+      <w:r>
+        <w:rPr>
+          <w:rtl w:val="0"/>
+        </w:rPr>
+        <w:t xml:space="preserve">1 </w:t>
+      </w:r>
+      <w:r>
+        <w:rPr>
+          <w:rFonts w:ascii="Arial Unicode MS" w:cs="Arial Unicode MS" w:eastAsia="Arial Unicode MS" w:hAnsi="Arial Unicode MS"/>
+          <w:rtl w:val="0"/>
+        </w:rPr>
+        <w:t xml:space="preserve">∩ C</w:t>
+      </w:r>
+      <w:r>
+        <w:rPr>
+          <w:rtl w:val="0"/>
+        </w:rPr>
+        <w:t xml:space="preserve">2 </w:t>
+      </w:r>
+      <w:r>
+        <w:rPr>
+          <w:rFonts w:ascii="Arial Unicode MS" w:cs="Arial Unicode MS" w:eastAsia="Arial Unicode MS" w:hAnsi="Arial Unicode MS"/>
+          <w:rtl w:val="0"/>
+        </w:rPr>
+        <w:t xml:space="preserve">is the chain { B : B ∈ C</w:t>
+      </w:r>
+      <w:r>
+        <w:rPr>
+          <w:rtl w:val="0"/>
+        </w:rPr>
+        <w:t xml:space="preserve">1 </w:t>
+      </w:r>
+      <w:r>
+        <w:rPr>
+          <w:rFonts w:ascii="Arial Unicode MS" w:cs="Arial Unicode MS" w:eastAsia="Arial Unicode MS" w:hAnsi="Arial Unicode MS"/>
+          <w:rtl w:val="0"/>
+        </w:rPr>
+        <w:t xml:space="preserve">∧ B ∈ C</w:t>
+      </w:r>
+      <w:r>
+        <w:rPr>
+          <w:rtl w:val="0"/>
+        </w:rPr>
+        <w:t xml:space="preserve">2 </w:t>
+      </w:r>
+      <w:r>
+        <w:rPr>
+          <w:rtl w:val="0"/>
+        </w:rPr>
+        <w:t xml:space="preserve">}. In all cases, the blockchain property must be maintained. The lowest common ancestor is LCA ( C</w:t>
+      </w:r>
+      <w:r>
+        <w:rPr>
+          <w:rtl w:val="0"/>
+        </w:rPr>
+        <w:t xml:space="preserve">1</w:t>
+      </w:r>
+      <w:r>
+        <w:rPr>
+          <w:rtl w:val="0"/>
+        </w:rPr>
+        <w:t xml:space="preserve">, C</w:t>
+      </w:r>
+      <w:r>
+        <w:rPr>
+          <w:rtl w:val="0"/>
+        </w:rPr>
+        <w:t xml:space="preserve">2</w:t>
+      </w:r>
+      <w:r>
+        <w:rPr>
+          <w:rtl w:val="0"/>
+        </w:rPr>
+        <w:t xml:space="preserve">) = (C</w:t>
+      </w:r>
+      <w:r>
+        <w:rPr>
+          <w:rtl w:val="0"/>
+        </w:rPr>
+        <w:t xml:space="preserve">1 </w:t>
+      </w:r>
+      <w:r>
+        <w:rPr>
+          <w:rFonts w:ascii="Arial Unicode MS" w:cs="Arial Unicode MS" w:eastAsia="Arial Unicode MS" w:hAnsi="Arial Unicode MS"/>
+          <w:rtl w:val="0"/>
+        </w:rPr>
+        <w:t xml:space="preserve">∩ C</w:t>
+      </w:r>
+      <w:r>
+        <w:rPr>
+          <w:rtl w:val="0"/>
+        </w:rPr>
+        <w:t xml:space="preserve">2</w:t>
+      </w:r>
+      <w:r>
+        <w:rPr>
+          <w:rFonts w:ascii="Arial Unicode MS" w:cs="Arial Unicode MS" w:eastAsia="Arial Unicode MS" w:hAnsi="Arial Unicode MS"/>
+          <w:rtl w:val="0"/>
+        </w:rPr>
+        <w:t xml:space="preserve">)[−1]. If C</w:t>
+      </w:r>
+      <w:r>
+        <w:rPr>
+          <w:rtl w:val="0"/>
+        </w:rPr>
+        <w:t xml:space="preserve">1 </w:t>
+      </w:r>
+      <w:r>
+        <w:rPr>
+          <w:rtl w:val="0"/>
+        </w:rPr>
+        <w:t xml:space="preserve">[0] =C</w:t>
+      </w:r>
+      <w:r>
+        <w:rPr>
+          <w:rtl w:val="0"/>
+        </w:rPr>
+        <w:t xml:space="preserve">2 </w:t>
+      </w:r>
+      <w:r>
+        <w:rPr>
+          <w:rtl w:val="0"/>
+        </w:rPr>
+        <w:t xml:space="preserve">[0] and C</w:t>
+      </w:r>
+      <w:r>
+        <w:rPr>
+          <w:rtl w:val="0"/>
+        </w:rPr>
+        <w:t xml:space="preserve">1 </w:t>
+      </w:r>
+      <w:r>
+        <w:rPr>
+          <w:rFonts w:ascii="Arial Unicode MS" w:cs="Arial Unicode MS" w:eastAsia="Arial Unicode MS" w:hAnsi="Arial Unicode MS"/>
+          <w:rtl w:val="0"/>
+        </w:rPr>
+        <w:t xml:space="preserve">[−1] = C</w:t>
+      </w:r>
+      <w:r>
+        <w:rPr>
+          <w:rtl w:val="0"/>
+        </w:rPr>
+        <w:t xml:space="preserve">2 </w:t>
+      </w:r>
+      <w:r>
+        <w:rPr>
+          <w:rFonts w:ascii="Arial Unicode MS" w:cs="Arial Unicode MS" w:eastAsia="Arial Unicode MS" w:hAnsi="Arial Unicode MS"/>
+          <w:rtl w:val="0"/>
+        </w:rPr>
+        <w:t xml:space="preserve">[ −1], we say the chains C</w:t>
+      </w:r>
+      <w:r>
+        <w:rPr>
+          <w:rtl w:val="0"/>
+        </w:rPr>
+        <w:t xml:space="preserve">1</w:t>
+      </w:r>
+      <w:r>
+        <w:rPr>
+          <w:rtl w:val="0"/>
+        </w:rPr>
+        <w:t xml:space="preserve">, C</w:t>
+      </w:r>
+      <w:r>
+        <w:rPr>
+          <w:rtl w:val="0"/>
+        </w:rPr>
+        <w:t xml:space="preserve">2 </w:t>
+      </w:r>
+      <w:r>
+        <w:rPr>
+          <w:rFonts w:ascii="Arial Unicode MS" w:cs="Arial Unicode MS" w:eastAsia="Arial Unicode MS" w:hAnsi="Arial Unicode MS"/>
+          <w:rtl w:val="0"/>
+        </w:rPr>
+        <w:t xml:space="preserve">span the same block range. It will soon become clear that it is useful to construct a chain containing only the superblocks of another chain. Given C and level μ, the upchain C↑</w:t>
+      </w:r>
+      <w:r>
+        <w:rPr>
+          <w:rtl w:val="0"/>
+        </w:rPr>
+        <w:t xml:space="preserve">μ </w:t>
+      </w:r>
+      <w:r>
+        <w:rPr>
+          <w:rFonts w:ascii="Arial Unicode MS" w:cs="Arial Unicode MS" w:eastAsia="Arial Unicode MS" w:hAnsi="Arial Unicode MS"/>
+          <w:rtl w:val="0"/>
+        </w:rPr>
+        <w:t xml:space="preserve">is defined as { B∈C : level ( B ) ≥ μ }. A chain containing only</w:t>
+      </w:r>
+    </w:p>
+    <w:p>
+      <w:pPr>
+        <w:contextualSpacing w:val="0"/>
+        <w:jc w:val="both"/>
+        <w:rPr/>
+      </w:pPr>
+      <w:r>
+        <w:rPr>
+          <w:rtl w:val="0"/>
+        </w:rPr>
+        <w:t xml:space="preserve">μ-superblocks is called a μ-superchain. It is also useful, given a μ-superchain C</w:t>
+      </w:r>
+      <w:r>
+        <w:rPr>
+          <w:rtl w:val="0"/>
+        </w:rPr>
+        <w:t xml:space="preserve">′ </w:t>
+      </w:r>
+      <w:r>
+        <w:rPr>
+          <w:rtl w:val="0"/>
+        </w:rPr>
+        <w:t xml:space="preserve">to go back to the regular chain C. Given chains C</w:t>
+      </w:r>
+      <w:r>
+        <w:rPr>
+          <w:rtl w:val="0"/>
+        </w:rPr>
+        <w:t xml:space="preserve">′ </w:t>
+      </w:r>
+      <w:r>
+        <w:rPr>
+          <w:rFonts w:ascii="Arial Unicode MS" w:cs="Arial Unicode MS" w:eastAsia="Arial Unicode MS" w:hAnsi="Arial Unicode MS"/>
+          <w:rtl w:val="0"/>
+        </w:rPr>
+        <w:t xml:space="preserve">⊆ C, the downchain C</w:t>
+      </w:r>
+      <w:r>
+        <w:rPr>
+          <w:rtl w:val="0"/>
+        </w:rPr>
+        <w:t xml:space="preserve">′</w:t>
+      </w:r>
+      <w:r>
+        <w:rPr>
+          <w:rFonts w:ascii="Arial Unicode MS" w:cs="Arial Unicode MS" w:eastAsia="Arial Unicode MS" w:hAnsi="Arial Unicode MS"/>
+          <w:rtl w:val="0"/>
+        </w:rPr>
+        <w:t xml:space="preserve">↓</w:t>
+      </w:r>
+      <w:r>
+        <w:rPr>
+          <w:rtl w:val="0"/>
+        </w:rPr>
+        <w:t xml:space="preserve">C </w:t>
+      </w:r>
+      <w:r>
+        <w:rPr>
+          <w:rtl w:val="0"/>
+        </w:rPr>
+        <w:t xml:space="preserve">is defined as C [ C</w:t>
+      </w:r>
+      <w:r>
+        <w:rPr>
+          <w:rtl w:val="0"/>
+        </w:rPr>
+        <w:t xml:space="preserve">′ </w:t>
+      </w:r>
+      <w:r>
+        <w:rPr>
+          <w:rtl w:val="0"/>
+        </w:rPr>
+        <w:t xml:space="preserve">[0] : C</w:t>
+      </w:r>
+      <w:r>
+        <w:rPr>
+          <w:rtl w:val="0"/>
+        </w:rPr>
+        <w:t xml:space="preserve">′ </w:t>
+      </w:r>
+      <w:r>
+        <w:rPr>
+          <w:rFonts w:ascii="Arial Unicode MS" w:cs="Arial Unicode MS" w:eastAsia="Arial Unicode MS" w:hAnsi="Arial Unicode MS"/>
+          <w:rtl w:val="0"/>
+        </w:rPr>
+        <w:t xml:space="preserve">[−1]]. C is the underlying chain Of C</w:t>
+      </w:r>
+      <w:r>
+        <w:rPr>
+          <w:rtl w:val="0"/>
+        </w:rPr>
+        <w:t xml:space="preserve">′</w:t>
+      </w:r>
+      <w:r>
+        <w:rPr>
+          <w:rtl w:val="0"/>
+        </w:rPr>
+        <w:t xml:space="preserve">. The underlying chain is often implied by context, so we will simply write C</w:t>
+      </w:r>
+      <w:r>
+        <w:rPr>
+          <w:rtl w:val="0"/>
+        </w:rPr>
+        <w:t xml:space="preserve">′</w:t>
+      </w:r>
+      <w:r>
+        <w:rPr>
+          <w:rFonts w:ascii="Arial Unicode MS" w:cs="Arial Unicode MS" w:eastAsia="Arial Unicode MS" w:hAnsi="Arial Unicode MS"/>
+          <w:rtl w:val="0"/>
+        </w:rPr>
+        <w:t xml:space="preserve">↓ .</w:t>
+      </w:r>
+    </w:p>
+    <w:p>
+      <w:pPr>
+        <w:contextualSpacing w:val="0"/>
+        <w:jc w:val="both"/>
+        <w:rPr/>
+      </w:pPr>
+      <w:r>
+        <w:rPr>
+          <w:rtl w:val="0"/>
+        </w:rPr>
+      </w:r>
+    </w:p>
+    <w:p>
+      <w:pPr>
+        <w:contextualSpacing w:val="0"/>
+        <w:jc w:val="both"/>
+        <w:rPr/>
+      </w:pPr>
+      <w:r>
+        <w:rPr>
+          <w:rFonts w:ascii="Arial Unicode MS" w:cs="Arial Unicode MS" w:eastAsia="Arial Unicode MS" w:hAnsi="Arial Unicode MS"/>
+          <w:rtl w:val="0"/>
+        </w:rPr>
+        <w:t xml:space="preserve">By the above definition, the C↑ operator is absolute: (C↑</w:t>
+      </w:r>
+      <w:r>
+        <w:rPr>
+          <w:rtl w:val="0"/>
+        </w:rPr>
+        <w:t xml:space="preserve">μ</w:t>
+      </w:r>
+      <w:r>
+        <w:rPr>
+          <w:rtl w:val="0"/>
+        </w:rPr>
+        <w:t xml:space="preserve">)</w:t>
+      </w:r>
+      <w:r>
+        <w:rPr>
+          <w:rtl w:val="0"/>
+        </w:rPr>
+        <w:t xml:space="preserve">μ+i </w:t>
+      </w:r>
+      <w:r>
+        <w:rPr>
+          <w:rFonts w:ascii="Arial Unicode MS" w:cs="Arial Unicode MS" w:eastAsia="Arial Unicode MS" w:hAnsi="Arial Unicode MS"/>
+          <w:rtl w:val="0"/>
+        </w:rPr>
+        <w:t xml:space="preserve">= C↑</w:t>
+      </w:r>
+      <w:r>
+        <w:rPr>
+          <w:rtl w:val="0"/>
+        </w:rPr>
+        <w:t xml:space="preserve">μ+i</w:t>
+      </w:r>
+      <w:r>
+        <w:rPr>
+          <w:rFonts w:ascii="Arial Unicode MS" w:cs="Arial Unicode MS" w:eastAsia="Arial Unicode MS" w:hAnsi="Arial Unicode MS"/>
+          <w:rtl w:val="0"/>
+        </w:rPr>
+        <w:t xml:space="preserve">. Given a set of consecutive rounds S = {r,r+ 1,···,r+j} ⊆ N, we define C</w:t>
+      </w:r>
+      <w:r>
+        <w:rPr>
+          <w:rtl w:val="0"/>
+        </w:rPr>
+        <w:t xml:space="preserve">S </w:t>
+      </w:r>
+      <w:r>
+        <w:rPr>
+          <w:rFonts w:ascii="Arial Unicode MS" w:cs="Arial Unicode MS" w:eastAsia="Arial Unicode MS" w:hAnsi="Arial Unicode MS"/>
+          <w:rtl w:val="0"/>
+        </w:rPr>
+        <w:t xml:space="preserve">= { B∈C:B was generated during S}.</w:t>
+      </w:r>
+    </w:p>
+    <w:p>
+      <w:pPr>
+        <w:contextualSpacing w:val="0"/>
+        <w:jc w:val="both"/>
+        <w:rPr/>
+      </w:pPr>
+      <w:r>
+        <w:rPr>
+          <w:rtl w:val="0"/>
+        </w:rPr>
+      </w:r>
+    </w:p>
+    <w:p>
+      <w:pPr>
+        <w:contextualSpacing w:val="0"/>
+        <w:jc w:val="both"/>
+        <w:rPr>
+          <w:b w:val="1"/>
+        </w:rPr>
+      </w:pPr>
+      <w:r>
+        <w:rPr>
+          <w:b w:val="1"/>
+          <w:rtl w:val="0"/>
+        </w:rPr>
+        <w:t xml:space="preserve">Non-interactive blockchain suffix proofs</w:t>
+      </w:r>
+    </w:p>
+    <w:p>
+      <w:pPr>
+        <w:contextualSpacing w:val="0"/>
+        <w:jc w:val="both"/>
+        <w:rPr/>
+      </w:pPr>
+      <w:r>
+        <w:rPr>
+          <w:rtl w:val="0"/>
+        </w:rPr>
+        <w:t xml:space="preserve">In this section, we modify the PoPoW scheme introduced in KLS [15] to make it non- interactive. With foresight, we caution the reader that the non-interactive construction we present in this section is insecure, because the PoPoW scheme it is based on is also insecure. A very small patch will later allow us to modify our construction to achieve security.</w:t>
+      </w:r>
+    </w:p>
+    <w:p>
+      <w:pPr>
+        <w:contextualSpacing w:val="0"/>
+        <w:jc w:val="both"/>
+        <w:rPr/>
+      </w:pPr>
+      <w:r>
+        <w:rPr>
+          <w:rtl w:val="0"/>
+        </w:rPr>
+      </w:r>
+    </w:p>
+    <w:p>
+      <w:pPr>
+        <w:contextualSpacing w:val="0"/>
+        <w:jc w:val="both"/>
+        <w:rPr/>
+      </w:pPr>
+      <w:r>
+        <w:rPr>
+          <w:rtl w:val="0"/>
+        </w:rPr>
+        <w:t xml:space="preserve">Their scheme only allowed proving suffix predicates, predicates that pertain to the suffix of the blockchain. We continue along those lines to give our NIPoPoW construction which allows proving certain predicates Q of the chain C. Among the predicates which are stable,in this section, we will limit ourselves to suffix sensitive predicates (similar to previous work which did not make this distinction explicit). We extend the protocol to support more flexible predicates (such as transaction inclusion, as needed for our applications)</w:t>
+      </w:r>
+    </w:p>
+    <w:p>
+      <w:pPr>
+        <w:contextualSpacing w:val="0"/>
+        <w:jc w:val="both"/>
+        <w:rPr/>
+      </w:pPr>
+      <w:r>
+        <w:rPr>
+          <w:rtl w:val="0"/>
+        </w:rPr>
+      </w:r>
+    </w:p>
+    <w:p>
+      <w:pPr>
+        <w:contextualSpacing w:val="0"/>
+        <w:rPr/>
+      </w:pPr>
+      <w:r>
+        <w:rPr>
+          <w:rtl w:val="0"/>
+        </w:rPr>
+        <w:t xml:space="preserve">Definition 5 (Suffix sensitivity).</w:t>
+      </w:r>
+    </w:p>
+    <w:p>
+      <w:pPr>
+        <w:contextualSpacing w:val="0"/>
+        <w:rPr/>
+      </w:pPr>
+      <w:r>
+        <w:rPr>
+          <w:rtl w:val="0"/>
+        </w:rPr>
+        <w:t xml:space="preserve">A chain predicate Q is called k-suffix sensitive if for all chains C, C</w:t>
+      </w:r>
+      <w:r>
+        <w:rPr>
+          <w:rtl w:val="0"/>
+        </w:rPr>
+        <w:t xml:space="preserve">′ </w:t>
+      </w:r>
+      <w:r>
+        <w:rPr>
+          <w:rFonts w:ascii="Arial Unicode MS" w:cs="Arial Unicode MS" w:eastAsia="Arial Unicode MS" w:hAnsi="Arial Unicode MS"/>
+          <w:rtl w:val="0"/>
+        </w:rPr>
+        <w:t xml:space="preserve">with |C| ≥ k and |C</w:t>
+      </w:r>
+      <w:r>
+        <w:rPr>
+          <w:rtl w:val="0"/>
+        </w:rPr>
+        <w:t xml:space="preserve">′</w:t>
+      </w:r>
+      <w:r>
+        <w:rPr>
+          <w:rFonts w:ascii="Arial Unicode MS" w:cs="Arial Unicode MS" w:eastAsia="Arial Unicode MS" w:hAnsi="Arial Unicode MS"/>
+          <w:rtl w:val="0"/>
+        </w:rPr>
+        <w:t xml:space="preserve">| ≥ k such that C[−k :] = C</w:t>
+      </w:r>
+      <w:r>
+        <w:rPr>
+          <w:rtl w:val="0"/>
+        </w:rPr>
+        <w:t xml:space="preserve">′ </w:t>
+      </w:r>
+      <w:r>
+        <w:rPr>
+          <w:rFonts w:ascii="Arial Unicode MS" w:cs="Arial Unicode MS" w:eastAsia="Arial Unicode MS" w:hAnsi="Arial Unicode MS"/>
+          <w:rtl w:val="0"/>
+        </w:rPr>
+        <w:t xml:space="preserve">[−k :] we have that Q ( C ) = Q ( C</w:t>
+      </w:r>
+      <w:r>
+        <w:rPr>
+          <w:rtl w:val="0"/>
+        </w:rPr>
+        <w:t xml:space="preserve">′ </w:t>
+      </w:r>
+      <w:r>
+        <w:rPr>
+          <w:rtl w:val="0"/>
+        </w:rPr>
+        <w:t xml:space="preserve">).</w:t>
+      </w:r>
+    </w:p>
+    <w:p>
+      <w:pPr>
+        <w:contextualSpacing w:val="0"/>
+        <w:rPr/>
+      </w:pPr>
+      <w:r>
+        <w:rPr>
+          <w:rtl w:val="0"/>
+        </w:rPr>
+        <w:t xml:space="preserve">Notice that if a predicate Q is suffix-sensitive, then then its value must be determined only by the k-suffix of the chain.</w:t>
+      </w:r>
+    </w:p>
+    <w:p>
+      <w:pPr>
+        <w:contextualSpacing w:val="0"/>
+        <w:rPr/>
+      </w:pPr>
+      <w:r>
+        <w:rPr>
+          <w:rtl w:val="0"/>
+        </w:rPr>
+      </w:r>
+    </w:p>
+    <w:p>
+      <w:pPr>
+        <w:contextualSpacing w:val="0"/>
+        <w:rPr/>
+      </w:pPr>
+      <w:r>
+        <w:rPr>
+          <w:rtl w:val="0"/>
+        </w:rPr>
+      </w:r>
+    </w:p>
+    <w:p>
+      <w:pPr>
+        <w:contextualSpacing w:val="0"/>
+        <w:rPr/>
+      </w:pPr>
+      <w:r>
+        <w:rPr>
+          <w:rtl w:val="0"/>
+        </w:rPr>
+      </w:r>
+    </w:p>
+    <w:p>
+      <w:pPr>
+        <w:contextualSpacing w:val="0"/>
+        <w:rPr/>
+      </w:pPr>
+      <w:r>
+        <w:rPr>
+          <w:rtl w:val="0"/>
+        </w:rPr>
+      </w:r>
+    </w:p>
+    <w:p>
+      <w:pPr>
+        <w:contextualSpacing w:val="0"/>
+        <w:rPr/>
+      </w:pPr>
+      <w:r>
+        <w:rPr>
+          <w:rtl w:val="0"/>
+        </w:rPr>
+        <w:t xml:space="preserve">Example.</w:t>
+      </w:r>
+    </w:p>
+    <w:p>
+      <w:pPr>
+        <w:contextualSpacing w:val="0"/>
+        <w:rPr/>
+      </w:pPr>
+      <w:r>
+        <w:rPr>
+          <w:rtl w:val="0"/>
+        </w:rPr>
+      </w:r>
+    </w:p>
+    <w:p>
+      <w:pPr>
+        <w:contextualSpacing w:val="0"/>
+        <w:rPr/>
+      </w:pPr>
+      <w:r>
+        <w:rPr>
+          <w:rtl w:val="0"/>
+        </w:rPr>
+        <w:t xml:space="preserve">In general our applications will require predicates that are not suffix-sensitive. However, as an example, consider the predicate “an Ethereum contract at address C has been initialized with code h at least k blocks ago” where h does not invoke the </w:t>
+      </w:r>
+      <w:r>
+        <w:rPr>
+          <w:rtl w:val="0"/>
+        </w:rPr>
+        <w:t xml:space="preserve">self destruct </w:t>
+      </w:r>
+      <w:r>
+        <w:rPr>
+          <w:rtl w:val="0"/>
+        </w:rPr>
+        <w:t xml:space="preserve">opcode. This can be implemented in a suffix-sensitive way because, in Ethereum, each block includes a Merkle Trie over all of the contract codes [8, 29], which cannot be changed after initialization. This predicate is thus also monotonic and k-stable.</w:t>
+      </w:r>
+    </w:p>
+    <w:p>
+      <w:pPr>
+        <w:contextualSpacing w:val="0"/>
+        <w:rPr/>
+      </w:pPr>
+      <w:r>
+        <w:rPr>
+          <w:rtl w:val="0"/>
+        </w:rPr>
+        <w:tab/>
+        <w:tab/>
+      </w:r>
+    </w:p>
+    <w:p>
+      <w:pPr>
+        <w:contextualSpacing w:val="0"/>
+        <w:rPr>
+          <w:b w:val="1"/>
+        </w:rPr>
+      </w:pPr>
+      <w:r>
+        <w:rPr>
+          <w:b w:val="1"/>
+          <w:rtl w:val="0"/>
+        </w:rPr>
+        <w:t xml:space="preserve">Exact probabilities of covert forkability for explicit values of n.</w:t>
+      </w:r>
+    </w:p>
+    <w:p>
+      <w:pPr>
+        <w:contextualSpacing w:val="0"/>
+        <w:rPr/>
+      </w:pPr>
+      <w:r>
+        <w:rPr>
+          <w:rtl w:val="0"/>
+        </w:rPr>
+        <w:t xml:space="preserve">For comparison with the general case, we computed the probability that a string drawn from the binomial distribution is covertly forkable. These results are presented in Figure 9. (Note that these probabilities are simply appropriate evaluations of the cumulative density function of the binomial distribution.) Analogous results for the general case appeared in Figure 3.</w:t>
+      </w:r>
+    </w:p>
+    <w:p>
+      <w:pPr>
+        <w:contextualSpacing w:val="0"/>
+        <w:rPr/>
+      </w:pPr>
+      <w:r>
+        <w:rPr>
+          <w:rtl w:val="0"/>
+        </w:rPr>
+      </w:r>
+    </w:p>
+    <w:p>
+      <w:pPr>
+        <w:contextualSpacing w:val="0"/>
+        <w:rPr/>
+      </w:pPr>
+      <w:r>
+        <w:rPr/>
+        <w:drawing>
+          <wp:inline distB="114300" distT="114300" distL="114300" distR="114300">
+            <wp:extent cx="5505450" cy="2543175"/>
+            <wp:effectExtent b="0" l="0" r="0" t="0"/>
+            <wp:docPr id="1" name="image2.png"/>
+            <a:graphic>
+              <a:graphicData uri="http://schemas.openxmlformats.org/drawingml/2006/picture">
+                <pic:pic>
+                  <pic:nvPicPr>
+                    <pic:cNvPr id="0" name="image2.png"/>
+                    <pic:cNvPicPr preferRelativeResize="0"/>
+                  </pic:nvPicPr>
+                  <pic:blipFill>
+                    <a:blip r:embed="rId7"/>
+                    <a:srcRect b="0" l="0" r="0" t="0"/>
+                    <a:stretch>
+                      <a:fillRect/>
+                    </a:stretch>
+                  </pic:blipFill>
+                  <pic:spPr>
+                    <a:xfrm>
+                      <a:off x="0" y="0"/>
+                      <a:ext cx="5505450" cy="2543175"/>
+                    </a:xfrm>
+                    <a:prstGeom prst="rect"/>
+                    <a:ln/>
+                  </pic:spPr>
+                </pic:pic>
+              </a:graphicData>
+            </a:graphic>
+          </wp:inline>
+        </w:drawing>
+      </w:r>
+      <w:r>
+        <w:rPr>
+          <w:rtl w:val="0"/>
+        </w:rPr>
+      </w:r>
+    </w:p>
+    <w:p>
+      <w:pPr>
+        <w:contextualSpacing w:val="0"/>
+        <w:rPr/>
+      </w:pPr>
+      <w:r>
+        <w:rPr>
+          <w:rtl w:val="0"/>
+        </w:rPr>
+      </w:r>
+    </w:p>
+    <w:p>
+      <w:pPr>
+        <w:contextualSpacing w:val="0"/>
+        <w:rPr>
+          <w:sz w:val="20"/>
+          <w:szCs w:val="20"/>
+        </w:rPr>
+      </w:pPr>
+      <w:r>
+        <w:rPr>
+          <w:sz w:val="20"/>
+          <w:szCs w:val="20"/>
+          <w:rtl w:val="0"/>
+        </w:rPr>
+        <w:t xml:space="preserve">Figure 3: Graphs of the probability that a string drawn from the binomial distribution is</w:t>
+      </w:r>
+    </w:p>
+    <w:p>
+      <w:pPr>
+        <w:contextualSpacing w:val="0"/>
+        <w:rPr>
+          <w:sz w:val="20"/>
+          <w:szCs w:val="20"/>
+        </w:rPr>
+      </w:pPr>
+      <w:r>
+        <w:rPr>
+          <w:sz w:val="20"/>
+          <w:szCs w:val="20"/>
+          <w:rtl w:val="0"/>
+        </w:rPr>
+        <w:t xml:space="preserve">covertly forkable. Graphs for string lengths n = 500, 1000, 1500, 2000 are shown with parameters. 40,.41,...,.49,.50.</w:t>
+      </w:r>
+    </w:p>
+    <w:p>
+      <w:pPr>
+        <w:contextualSpacing w:val="0"/>
+        <w:rPr/>
+      </w:pPr>
+      <w:r>
+        <w:rPr>
+          <w:rtl w:val="0"/>
+        </w:rPr>
+      </w:r>
+    </w:p>
+    <w:p>
+      <w:pPr>
+        <w:contextualSpacing w:val="0"/>
+        <w:rPr/>
+      </w:pPr>
+      <w:r>
+        <w:rPr>
+          <w:rtl w:val="0"/>
+        </w:rPr>
+      </w:r>
+    </w:p>
+    <w:p>
+      <w:pPr>
+        <w:contextualSpacing w:val="0"/>
+        <w:rPr/>
+      </w:pPr>
+      <w:r>
+        <w:rPr>
+          <w:rtl w:val="0"/>
+        </w:rPr>
+        <w:tab/>
+        <w:tab/>
+      </w:r>
+    </w:p>
+    <w:p>
+      <w:pPr>
+        <w:contextualSpacing w:val="0"/>
         <w:rPr/>
       </w:pPr>
       <w:r>
@@ -3598,6 +5155,19 @@
         <w:rPr>
           <w:rtl w:val="0"/>
         </w:rPr>
+        <w:t xml:space="preserve">A Peer to Peer (abbreviated to P2P) network is a very important part of how blockchain technology works, and why it is so solid and secure. Here we will explore what is P2P and why it is such a vast improvement on the centralized systems we are familiar with today.</w:t>
+      </w:r>
+    </w:p>
+    <w:p>
+      <w:pPr>
+        <w:contextualSpacing w:val="0"/>
+        <w:jc w:val="both"/>
+        <w:rPr/>
+      </w:pPr>
+      <w:r>
+        <w:rPr>
+          <w:rtl w:val="0"/>
+        </w:rPr>
       </w:r>
     </w:p>
     <w:p>
@@ -3692,6 +5262,218 @@
       <w:pPr>
         <w:contextualSpacing w:val="0"/>
         <w:jc w:val="both"/>
+        <w:rPr/>
+      </w:pPr>
+      <w:r>
+        <w:rPr>
+          <w:rtl w:val="0"/>
+        </w:rPr>
+        <w:t xml:space="preserve">In a P2P network, the user utilizes and provides the foundation of the network at the same time, although providing the resources is entirely voluntary. Each peer (a “peer” being a computer system on the network) is considered equal and are commonly referred to as nodes. A peer makes a portion of computing resources such as disk storage, processing power or network bandwidth, directly available to other participants without the need for any central coordination by servers or stable hosts.</w:t>
+      </w:r>
+    </w:p>
+    <w:p>
+      <w:pPr>
+        <w:contextualSpacing w:val="0"/>
+        <w:jc w:val="both"/>
+        <w:rPr/>
+      </w:pPr>
+      <w:r>
+        <w:rPr>
+          <w:rtl w:val="0"/>
+        </w:rPr>
+      </w:r>
+    </w:p>
+    <w:p>
+      <w:pPr>
+        <w:contextualSpacing w:val="0"/>
+        <w:jc w:val="both"/>
+        <w:rPr/>
+      </w:pPr>
+      <w:r>
+        <w:rPr>
+          <w:rtl w:val="0"/>
+        </w:rPr>
+        <w:t xml:space="preserve">Despite all nodes being equal, they can take on different roles within the blockchain ecosystem, such as that of a miner or a “full node”. In the case of a full node, the whole blockchain is copied onto a single device, while the device is connected to the network. What this means is that the information stored on a blockchain cannot be lost or destroyed because to do so would mean having to destroy every single full node on the network. Therefore, as long as a single node with a copy of a blockchain exists, all the records will remain intact, providing the possibility to rebuild that network.</w:t>
+      </w:r>
+    </w:p>
+    <w:p>
+      <w:pPr>
+        <w:contextualSpacing w:val="0"/>
+        <w:jc w:val="both"/>
+        <w:rPr/>
+      </w:pPr>
+      <w:r>
+        <w:rPr>
+          <w:rtl w:val="0"/>
+        </w:rPr>
+      </w:r>
+    </w:p>
+    <w:p>
+      <w:pPr>
+        <w:contextualSpacing w:val="0"/>
+        <w:jc w:val="both"/>
+        <w:rPr/>
+      </w:pPr>
+      <w:r>
+        <w:rPr>
+          <w:rtl w:val="0"/>
+        </w:rPr>
+        <w:t xml:space="preserve">Peer to Peer networks completely differ from the traditional client-server models that are common today as there is no central point of storage, such as a server. Instead, information is being constantly recorded and interchanged between all of the participants on the network. This is also different to a centralized server model that slows down when more users join it, as a P2P network can actually improve its power with more devices or nodes joining the network.</w:t>
+      </w:r>
+    </w:p>
+    <w:p>
+      <w:pPr>
+        <w:contextualSpacing w:val="0"/>
+        <w:jc w:val="both"/>
+        <w:rPr/>
+      </w:pPr>
+      <w:r>
+        <w:rPr>
+          <w:rtl w:val="0"/>
+        </w:rPr>
+      </w:r>
+    </w:p>
+    <w:p>
+      <w:pPr>
+        <w:contextualSpacing w:val="0"/>
+        <w:jc w:val="both"/>
+        <w:rPr/>
+      </w:pPr>
+      <w:r>
+        <w:rPr>
+          <w:rtl w:val="0"/>
+        </w:rPr>
+        <w:t xml:space="preserve">This method of transferring information is a huge improvement because data is not held in one centralized point, making it far less vulnerable to being hacked, exploited or lost.</w:t>
+      </w:r>
+    </w:p>
+    <w:p>
+      <w:pPr>
+        <w:contextualSpacing w:val="0"/>
+        <w:jc w:val="both"/>
+        <w:rPr/>
+      </w:pPr>
+      <w:r>
+        <w:rPr>
+          <w:rtl w:val="0"/>
+        </w:rPr>
+      </w:r>
+    </w:p>
+    <w:p>
+      <w:pPr>
+        <w:contextualSpacing w:val="0"/>
+        <w:jc w:val="both"/>
+        <w:rPr/>
+      </w:pPr>
+      <w:r>
+        <w:rPr>
+          <w:rtl w:val="0"/>
+        </w:rPr>
+        <w:t xml:space="preserve">No central point of storage means there is no need for a dominant authority and therefore no single party can control and use the network to push its own agenda. Instead, the user becomes the true owner of their personal data, as long as they secure it properly. This is a bold step away from the centralized systems of today, wherein a social network becomes the owner of all the data that the user uploads or a company that provides payment systems deciding when you can access your own funds, reserving the right to freeze your money whenever they see fit.</w:t>
+      </w:r>
+    </w:p>
+    <w:p>
+      <w:pPr>
+        <w:contextualSpacing w:val="0"/>
+        <w:jc w:val="both"/>
+        <w:rPr/>
+      </w:pPr>
+      <w:r>
+        <w:rPr>
+          <w:rtl w:val="0"/>
+        </w:rPr>
+      </w:r>
+    </w:p>
+    <w:p>
+      <w:pPr>
+        <w:contextualSpacing w:val="0"/>
+        <w:jc w:val="both"/>
+        <w:rPr/>
+      </w:pPr>
+      <w:r>
+        <w:rPr>
+          <w:rtl w:val="0"/>
+        </w:rPr>
+        <w:t xml:space="preserve">The emergence of the P2P network and the central role it plays within blockchain technology could be seen as welcoming a new system of communication. With blockchain trust in all powerful third parties is no longer need as users can rather deal directly with one another across a secure and </w:t>
+      </w:r>
+      <w:r>
+        <w:rPr>
+          <w:rtl w:val="0"/>
+        </w:rPr>
+        <w:t xml:space="preserve">distributed and decentralized</w:t>
+      </w:r>
+      <w:r>
+        <w:rPr>
+          <w:rtl w:val="0"/>
+        </w:rPr>
+        <w:t xml:space="preserve"> network.</w:t>
+      </w:r>
+    </w:p>
+    <w:p>
+      <w:pPr>
+        <w:contextualSpacing w:val="0"/>
+        <w:jc w:val="both"/>
+        <w:rPr/>
+      </w:pPr>
+      <w:r>
+        <w:rPr>
+          <w:rtl w:val="0"/>
+        </w:rPr>
+      </w:r>
+    </w:p>
+    <w:p>
+      <w:pPr>
+        <w:contextualSpacing w:val="0"/>
+        <w:jc w:val="both"/>
+        <w:rPr/>
+      </w:pPr>
+      <w:r>
+        <w:rPr>
+          <w:rtl w:val="0"/>
+        </w:rPr>
+        <w:t xml:space="preserve">Despite the participation of each peer on the network being open to viewing, all information and identities of participants are entirely concealed on a blockchain through highly complex, state of the art </w:t>
+      </w:r>
+      <w:r>
+        <w:rPr>
+          <w:rtl w:val="0"/>
+        </w:rPr>
+        <w:t xml:space="preserve">cryptography</w:t>
+      </w:r>
+      <w:r>
+        <w:rPr>
+          <w:rtl w:val="0"/>
+        </w:rPr>
+        <w:t xml:space="preserve">.</w:t>
+      </w:r>
+    </w:p>
+    <w:p>
+      <w:pPr>
+        <w:contextualSpacing w:val="0"/>
+        <w:jc w:val="both"/>
+        <w:rPr/>
+      </w:pPr>
+      <w:r>
+        <w:rPr>
+          <w:rtl w:val="0"/>
+        </w:rPr>
+      </w:r>
+    </w:p>
+    <w:p>
+      <w:pPr>
+        <w:contextualSpacing w:val="0"/>
+        <w:jc w:val="both"/>
+        <w:rPr/>
+      </w:pPr>
+      <w:r>
+        <w:rPr>
+          <w:rtl w:val="0"/>
+        </w:rPr>
+        <w:t xml:space="preserve"> </w:t>
+      </w:r>
+    </w:p>
+    <w:p>
+      <w:pPr>
+        <w:contextualSpacing w:val="0"/>
+        <w:jc w:val="both"/>
         <w:rPr>
           <w:b w:val="1"/>
         </w:rPr>
@@ -4020,6 +5802,20 @@
       <w:pPr>
         <w:contextualSpacing w:val="0"/>
         <w:jc w:val="both"/>
+        <w:rPr>
+          <w:b w:val="1"/>
+        </w:rPr>
+      </w:pPr>
+      <w:r>
+        <w:rPr>
+          <w:rtl w:val="0"/>
+        </w:rPr>
+      </w:r>
+    </w:p>
+    <w:p>
+      <w:pPr>
+        <w:contextualSpacing w:val="0"/>
+        <w:jc w:val="both"/>
         <w:rPr/>
       </w:pPr>
       <w:r>
@@ -4061,6 +5857,20 @@
       <w:pPr>
         <w:contextualSpacing w:val="0"/>
         <w:jc w:val="both"/>
+        <w:rPr>
+          <w:b w:val="1"/>
+        </w:rPr>
+      </w:pPr>
+      <w:r>
+        <w:rPr>
+          <w:rtl w:val="0"/>
+        </w:rPr>
+      </w:r>
+    </w:p>
+    <w:p>
+      <w:pPr>
+        <w:contextualSpacing w:val="0"/>
+        <w:jc w:val="both"/>
         <w:rPr/>
       </w:pPr>
       <w:r>
@@ -4102,6 +5912,20 @@
       <w:pPr>
         <w:contextualSpacing w:val="0"/>
         <w:jc w:val="both"/>
+        <w:rPr>
+          <w:b w:val="1"/>
+        </w:rPr>
+      </w:pPr>
+      <w:r>
+        <w:rPr>
+          <w:rtl w:val="0"/>
+        </w:rPr>
+      </w:r>
+    </w:p>
+    <w:p>
+      <w:pPr>
+        <w:contextualSpacing w:val="0"/>
+        <w:jc w:val="both"/>
         <w:rPr/>
       </w:pPr>
       <w:r>
@@ -4168,6 +5992,20 @@
       <w:pPr>
         <w:contextualSpacing w:val="0"/>
         <w:jc w:val="both"/>
+        <w:rPr>
+          <w:b w:val="1"/>
+        </w:rPr>
+      </w:pPr>
+      <w:r>
+        <w:rPr>
+          <w:rtl w:val="0"/>
+        </w:rPr>
+      </w:r>
+    </w:p>
+    <w:p>
+      <w:pPr>
+        <w:contextualSpacing w:val="0"/>
+        <w:jc w:val="both"/>
         <w:rPr/>
       </w:pPr>
       <w:r>
@@ -4260,6 +6098,20 @@
       <w:pPr>
         <w:contextualSpacing w:val="0"/>
         <w:jc w:val="both"/>
+        <w:rPr>
+          <w:b w:val="1"/>
+        </w:rPr>
+      </w:pPr>
+      <w:r>
+        <w:rPr>
+          <w:rtl w:val="0"/>
+        </w:rPr>
+      </w:r>
+    </w:p>
+    <w:p>
+      <w:pPr>
+        <w:contextualSpacing w:val="0"/>
+        <w:jc w:val="both"/>
         <w:rPr/>
       </w:pPr>
       <w:r>
@@ -4351,6 +6203,7 @@
     </w:p>
     <w:p>
       <w:pPr>
+        <w:ind w:left="720" w:firstLine="720"/>
         <w:contextualSpacing w:val="0"/>
         <w:jc w:val="both"/>
         <w:rPr>
@@ -4362,8 +6215,7 @@
           <w:i w:val="1"/>
           <w:rtl w:val="0"/>
         </w:rPr>
-        <w:tab/>
-        <w:t xml:space="preserve">    "publicKey": "73ec4adbd8f99f0d46794aeda3c3d86b245bd9d27be2b282cdd38ad21988556b",</w:t>
+        <w:t xml:space="preserve">"publicKey":"73ec4adbd8f99f0d46794aeda3c3d86b245bd9d27be2b282cdd38ad21988556b,</w:t>
       </w:r>
     </w:p>
     <w:p>
@@ -4512,6 +6364,20 @@
       <w:pPr>
         <w:contextualSpacing w:val="0"/>
         <w:jc w:val="both"/>
+        <w:rPr>
+          <w:b w:val="1"/>
+        </w:rPr>
+      </w:pPr>
+      <w:r>
+        <w:rPr>
+          <w:rtl w:val="0"/>
+        </w:rPr>
+      </w:r>
+    </w:p>
+    <w:p>
+      <w:pPr>
+        <w:contextualSpacing w:val="0"/>
+        <w:jc w:val="both"/>
         <w:rPr/>
       </w:pPr>
       <w:r>
@@ -4559,7 +6425,23 @@
       <w:pPr>
         <w:contextualSpacing w:val="0"/>
         <w:jc w:val="both"/>
-        <w:rPr/>
+        <w:rPr>
+          <w:b w:val="1"/>
+        </w:rPr>
+      </w:pPr>
+      <w:r>
+        <w:rPr>
+          <w:rtl w:val="0"/>
+        </w:rPr>
+      </w:r>
+    </w:p>
+    <w:p>
+      <w:pPr>
+        <w:contextualSpacing w:val="0"/>
+        <w:jc w:val="both"/>
+        <w:rPr>
+          <w:b w:val="1"/>
+        </w:rPr>
       </w:pPr>
       <w:r>
         <w:rPr>
@@ -4567,12 +6449,369 @@
         </w:rPr>
         <w:t xml:space="preserve">Phaeton also supports multisignature accounts as another security system for users requiring even greater security. A multisignature account is an account that requires multiple keys to authorize a transaction. Any user can enable multisignature on their account by issuing a special transaction specifying a group of n keys and the minimum number m of signatures required to authorize a transaction. Once this is done, it is mandatory that any transactions originating from that account must be signed by at least m out of the n keys for the transaction to be processed.</w:t>
       </w:r>
-    </w:p>
-    <w:p>
-      <w:pPr>
-        <w:contextualSpacing w:val="0"/>
-        <w:jc w:val="both"/>
-        <w:rPr/>
+      <w:r>
+        <w:rPr>
+          <w:rtl w:val="0"/>
+        </w:rPr>
+      </w:r>
+    </w:p>
+    <w:p>
+      <w:pPr>
+        <w:pStyle w:val="Heading2"/>
+        <w:keepNext w:val="0"/>
+        <w:keepLines w:val="0"/>
+        <w:spacing w:after="80" w:lineRule="auto"/>
+        <w:contextualSpacing w:val="0"/>
+        <w:jc w:val="both"/>
+        <w:rPr>
+          <w:b w:val="1"/>
+          <w:sz w:val="34"/>
+          <w:szCs w:val="34"/>
+        </w:rPr>
+      </w:pPr>
+      <w:bookmarkStart w:colFirst="0" w:colLast="0" w:name="_cdq283tkiwmb" w:id="0"/>
+      <w:bookmarkEnd w:id="0"/>
+      <w:r>
+        <w:rPr>
+          <w:b w:val="1"/>
+          <w:sz w:val="34"/>
+          <w:szCs w:val="34"/>
+          <w:rtl w:val="0"/>
+        </w:rPr>
+        <w:t xml:space="preserve">Cryptography</w:t>
+      </w:r>
+    </w:p>
+    <w:p>
+      <w:pPr>
+        <w:pStyle w:val="Heading3"/>
+        <w:keepNext w:val="0"/>
+        <w:keepLines w:val="0"/>
+        <w:spacing w:before="280" w:lineRule="auto"/>
+        <w:contextualSpacing w:val="0"/>
+        <w:jc w:val="both"/>
+        <w:rPr>
+          <w:b w:val="1"/>
+          <w:color w:val="000000"/>
+          <w:sz w:val="26"/>
+          <w:szCs w:val="26"/>
+        </w:rPr>
+      </w:pPr>
+      <w:bookmarkStart w:colFirst="0" w:colLast="0" w:name="_djmqengwdkmt" w:id="1"/>
+      <w:bookmarkEnd w:id="1"/>
+      <w:r>
+        <w:rPr>
+          <w:b w:val="1"/>
+          <w:color w:val="000000"/>
+          <w:sz w:val="26"/>
+          <w:szCs w:val="26"/>
+          <w:rtl w:val="0"/>
+        </w:rPr>
+        <w:t xml:space="preserve">What is Cryptography?</w:t>
+      </w:r>
+    </w:p>
+    <w:p>
+      <w:pPr>
+        <w:contextualSpacing w:val="0"/>
+        <w:jc w:val="both"/>
+        <w:rPr/>
+      </w:pPr>
+      <w:r>
+        <w:rPr>
+          <w:rtl w:val="0"/>
+        </w:rPr>
+        <w:t xml:space="preserve">A lot of people use cryptography on a daily basis without realizing it as many popular messaging apps use encryption. It is also one of the core aspects of blockchain technology. In this segment we will provide a simple yet detailed explanation of cryptography, both symmetric and asymmetric key cryptography. </w:t>
+      </w:r>
+    </w:p>
+    <w:p>
+      <w:pPr>
+        <w:contextualSpacing w:val="0"/>
+        <w:jc w:val="both"/>
+        <w:rPr/>
+      </w:pPr>
+      <w:r>
+        <w:rPr>
+          <w:rtl w:val="0"/>
+        </w:rPr>
+      </w:r>
+    </w:p>
+    <w:p>
+      <w:pPr>
+        <w:contextualSpacing w:val="0"/>
+        <w:jc w:val="both"/>
+        <w:rPr/>
+      </w:pPr>
+      <w:r>
+        <w:rPr>
+          <w:rtl w:val="0"/>
+        </w:rPr>
+        <w:t xml:space="preserve">Cryptography is the method of disguising and revealing, otherwise known as encrypting and decrypting, information through complex mathematics. This means that the information can only be viewed by the intended recipients and nobody else. The method involves taking unencrypted data, such as a piece of text, and encrypting it using a mathematical algorithm, known as a cipher. This produces a ciphertext, a piece of information that is completely useless and nonsensical until it is decrypted. This method of encryption is known as symmetric-key cryptography.</w:t>
+      </w:r>
+    </w:p>
+    <w:p>
+      <w:pPr>
+        <w:contextualSpacing w:val="0"/>
+        <w:jc w:val="both"/>
+        <w:rPr/>
+      </w:pPr>
+      <w:r>
+        <w:rPr>
+          <w:rtl w:val="0"/>
+        </w:rPr>
+      </w:r>
+    </w:p>
+    <w:p>
+      <w:pPr>
+        <w:contextualSpacing w:val="0"/>
+        <w:jc w:val="both"/>
+        <w:rPr/>
+      </w:pPr>
+      <w:r>
+        <w:rPr>
+          <w:rtl w:val="0"/>
+        </w:rPr>
+        <w:t xml:space="preserve">An early example of cryptography was the Caesar cipher, used by Julius Caesar to protect Roman military secrets. Each letter in a messages was substituted with the letter 3 spaces to the left in the alphabet, this knowledge was essentially the key that encrypted the message. Caesar’s generals knew that to decode the letters they only had to shift each to the right by three, whilst the information remained safe if intercepted by Caesar’s enemies. Modern cryptography works on the same level, albeit with far greater levels of complexity.</w:t>
+      </w:r>
+    </w:p>
+    <w:p>
+      <w:pPr>
+        <w:contextualSpacing w:val="0"/>
+        <w:jc w:val="both"/>
+        <w:rPr/>
+      </w:pPr>
+      <w:r>
+        <w:rPr>
+          <w:rtl w:val="0"/>
+        </w:rPr>
+      </w:r>
+    </w:p>
+    <w:p>
+      <w:pPr>
+        <w:contextualSpacing w:val="0"/>
+        <w:jc w:val="both"/>
+        <w:rPr/>
+      </w:pPr>
+      <w:r>
+        <w:rPr>
+          <w:rtl w:val="0"/>
+        </w:rPr>
+        <w:t xml:space="preserve">The code base for most ciphers are open source projects, meaning their code can be examined by anyone. The most widely used cipher in the world called is AES, is free for anyone to use and its code is open to viewing by the public. As a result, it has been studied in considerable detail and to date no vulnerabilities have been discovered. This cipher is also used by the NSA, the United States intelligence agency, as the tool of choice for encrypting information. Therefore, the security of information recorded on a blockchain can be regarded to be as secure as some of the most sensitive secrets in the world.</w:t>
+      </w:r>
+    </w:p>
+    <w:p>
+      <w:pPr>
+        <w:contextualSpacing w:val="0"/>
+        <w:jc w:val="both"/>
+        <w:rPr/>
+      </w:pPr>
+      <w:r>
+        <w:rPr>
+          <w:rtl w:val="0"/>
+        </w:rPr>
+      </w:r>
+    </w:p>
+    <w:p>
+      <w:pPr>
+        <w:contextualSpacing w:val="0"/>
+        <w:jc w:val="both"/>
+        <w:rPr/>
+      </w:pPr>
+      <w:r>
+        <w:rPr>
+          <w:rtl w:val="0"/>
+        </w:rPr>
+        <w:t xml:space="preserve">Blockchain technology utilizes cryptography as a means of protecting the identities of users, ensuring transactions are done safely and securing all information and storages of value. Therefore, anyone using blockchain can have complete confidence that once something is recorded on a blockchain, it is done so legitimately and in a manner that preserves security.</w:t>
+      </w:r>
+    </w:p>
+    <w:p>
+      <w:pPr>
+        <w:contextualSpacing w:val="0"/>
+        <w:jc w:val="both"/>
+        <w:rPr/>
+      </w:pPr>
+      <w:r>
+        <w:rPr>
+          <w:rtl w:val="0"/>
+        </w:rPr>
+        <w:t xml:space="preserve">Despite being founded upon a similar framework, the type of cryptography used in blockchain, namely public-key cryptography, is considerably better suited to the functions associated with the technology than symmetric-key cryptography.</w:t>
+      </w:r>
+    </w:p>
+    <w:p>
+      <w:pPr>
+        <w:contextualSpacing w:val="0"/>
+        <w:jc w:val="both"/>
+        <w:rPr/>
+      </w:pPr>
+      <w:r>
+        <w:rPr>
+          <w:rtl w:val="0"/>
+        </w:rPr>
+      </w:r>
+    </w:p>
+    <w:p>
+      <w:pPr>
+        <w:pStyle w:val="Heading3"/>
+        <w:keepNext w:val="0"/>
+        <w:keepLines w:val="0"/>
+        <w:spacing w:before="280" w:lineRule="auto"/>
+        <w:contextualSpacing w:val="0"/>
+        <w:jc w:val="both"/>
+        <w:rPr>
+          <w:b w:val="1"/>
+          <w:color w:val="000000"/>
+          <w:sz w:val="26"/>
+          <w:szCs w:val="26"/>
+        </w:rPr>
+      </w:pPr>
+      <w:bookmarkStart w:colFirst="0" w:colLast="0" w:name="_gfezrb1dgzmo" w:id="2"/>
+      <w:bookmarkEnd w:id="2"/>
+      <w:r>
+        <w:rPr>
+          <w:b w:val="1"/>
+          <w:color w:val="000000"/>
+          <w:sz w:val="26"/>
+          <w:szCs w:val="26"/>
+          <w:rtl w:val="0"/>
+        </w:rPr>
+        <w:t xml:space="preserve">What is Public-Key Cryptography?</w:t>
+      </w:r>
+    </w:p>
+    <w:p>
+      <w:pPr>
+        <w:contextualSpacing w:val="0"/>
+        <w:jc w:val="both"/>
+        <w:rPr/>
+      </w:pPr>
+      <w:r>
+        <w:rPr>
+          <w:rtl w:val="0"/>
+        </w:rPr>
+      </w:r>
+    </w:p>
+    <w:p>
+      <w:pPr>
+        <w:contextualSpacing w:val="0"/>
+        <w:jc w:val="both"/>
+        <w:rPr/>
+      </w:pPr>
+      <w:r>
+        <w:rPr>
+          <w:rtl w:val="0"/>
+        </w:rPr>
+        <w:t xml:space="preserve">Public-key cryptography, also known as asymmetric cryptography, represents an improvement on standard symmetric-key cryptography as it allows information to be transferred through a public key that can be shared with anyone.</w:t>
+      </w:r>
+    </w:p>
+    <w:p>
+      <w:pPr>
+        <w:contextualSpacing w:val="0"/>
+        <w:jc w:val="both"/>
+        <w:rPr>
+          <w:b w:val="1"/>
+        </w:rPr>
+      </w:pPr>
+      <w:r>
+        <w:rPr>
+          <w:rtl w:val="0"/>
+        </w:rPr>
+      </w:r>
+    </w:p>
+    <w:p>
+      <w:pPr>
+        <w:contextualSpacing w:val="0"/>
+        <w:jc w:val="both"/>
+        <w:rPr>
+          <w:i w:val="1"/>
+        </w:rPr>
+      </w:pPr>
+      <w:r>
+        <w:rPr>
+          <w:i w:val="1"/>
+          <w:rtl w:val="0"/>
+        </w:rPr>
+        <w:t xml:space="preserve">Rather than using a single key for encryption and decryption, as is the case with symmetric key cryptography, separate keys (a public key and a private key) are used. </w:t>
+      </w:r>
+    </w:p>
+    <w:p>
+      <w:pPr>
+        <w:contextualSpacing w:val="0"/>
+        <w:jc w:val="both"/>
+        <w:rPr/>
+      </w:pPr>
+      <w:r>
+        <w:rPr>
+          <w:rtl w:val="0"/>
+        </w:rPr>
+      </w:r>
+    </w:p>
+    <w:p>
+      <w:pPr>
+        <w:contextualSpacing w:val="0"/>
+        <w:jc w:val="both"/>
+        <w:rPr/>
+      </w:pPr>
+      <w:r>
+        <w:rPr>
+          <w:rtl w:val="0"/>
+        </w:rPr>
+        <w:t xml:space="preserve">A combination of a users public key and private encrypt the information, whereas the recipients private key and sender's public key decrypt it. It is impossible to work out what the private key is based on the public key. Therefore, a user can send their public key to anyone without worrying that someone will gain access to their private key. The sender can encrypt files that they can be sure will only be decrypted by the intended party.</w:t>
+      </w:r>
+    </w:p>
+    <w:p>
+      <w:pPr>
+        <w:contextualSpacing w:val="0"/>
+        <w:jc w:val="both"/>
+        <w:rPr/>
+      </w:pPr>
+      <w:r>
+        <w:rPr>
+          <w:rtl w:val="0"/>
+        </w:rPr>
+      </w:r>
+    </w:p>
+    <w:p>
+      <w:pPr>
+        <w:contextualSpacing w:val="0"/>
+        <w:jc w:val="both"/>
+        <w:rPr/>
+      </w:pPr>
+      <w:r>
+        <w:rPr>
+          <w:rtl w:val="0"/>
+        </w:rPr>
+        <w:t xml:space="preserve">Furthermore, through public-key cryptography a digital signature is produced, securing the integrity of the data that is being shown. This is done by combining a user's’ private key with the data that they wish to sign, through a mathematical algorithm. </w:t>
+      </w:r>
+    </w:p>
+    <w:p>
+      <w:pPr>
+        <w:contextualSpacing w:val="0"/>
+        <w:jc w:val="both"/>
+        <w:rPr/>
+      </w:pPr>
+      <w:r>
+        <w:rPr>
+          <w:rtl w:val="0"/>
+        </w:rPr>
+      </w:r>
+    </w:p>
+    <w:p>
+      <w:pPr>
+        <w:contextualSpacing w:val="0"/>
+        <w:jc w:val="both"/>
+        <w:rPr/>
+      </w:pPr>
+      <w:r>
+        <w:rPr>
+          <w:rtl w:val="0"/>
+        </w:rPr>
+        <w:t xml:space="preserve">Since the actual data itself is part of the digital signature, the network will not recognize it as valid if any part of it is tampered with. Editing even the slightest aspect of the data reshapes the whole signature, making it false and obsolete. Through this, blockchain technology is capable of guaranteeing that any data being recorded onto it is true, accurate and untampered with. Digital signatures are what give the data recorded on a blockchain its immutability. </w:t>
+      </w:r>
+    </w:p>
+    <w:p>
+      <w:pPr>
+        <w:contextualSpacing w:val="0"/>
+        <w:jc w:val="both"/>
+        <w:rPr>
+          <w:b w:val="1"/>
+        </w:rPr>
       </w:pPr>
       <w:r>
         <w:rPr>
@@ -4598,16 +6837,397 @@
     </w:p>
     <w:p>
       <w:pPr>
-        <w:contextualSpacing w:val="0"/>
-        <w:jc w:val="both"/>
-        <w:rPr>
-          <w:b w:val="1"/>
-        </w:rPr>
-      </w:pPr>
-      <w:r>
-        <w:rPr>
-          <w:rtl w:val="0"/>
-        </w:rPr>
+        <w:numPr>
+          <w:ilvl w:val="0"/>
+          <w:numId w:val="2"/>
+        </w:numPr>
+        <w:ind w:left="425.19685039370086" w:hanging="360"/>
+        <w:jc w:val="both"/>
+        <w:rPr>
+          <w:b w:val="1"/>
+          <w:u w:val="none"/>
+        </w:rPr>
+      </w:pPr>
+      <w:r>
+        <w:rPr>
+          <w:b w:val="1"/>
+          <w:rtl w:val="0"/>
+        </w:rPr>
+        <w:t xml:space="preserve">Elliptic Curve Cryptography</w:t>
+      </w:r>
+    </w:p>
+    <w:p>
+      <w:pPr>
+        <w:contextualSpacing w:val="0"/>
+        <w:jc w:val="both"/>
+        <w:rPr/>
+      </w:pPr>
+      <w:r>
+        <w:rPr>
+          <w:rtl w:val="0"/>
+        </w:rPr>
+      </w:r>
+    </w:p>
+    <w:p>
+      <w:pPr>
+        <w:contextualSpacing w:val="0"/>
+        <w:jc w:val="both"/>
+        <w:rPr/>
+      </w:pPr>
+      <w:r>
+        <w:rPr>
+          <w:rtl w:val="0"/>
+        </w:rPr>
+        <w:t xml:space="preserve">Phaeton uses ECC (Elliptic Curve Cryptography) to sign digital assets to ensure the security of every transaction. The public key can be calculated from a known private key. ECC is widely regarded as the most powerful asymmetric algorithm given the key length, which has been fully exercised in the bitcoin network.</w:t>
+      </w:r>
+    </w:p>
+    <w:p>
+      <w:pPr>
+        <w:contextualSpacing w:val="0"/>
+        <w:jc w:val="both"/>
+        <w:rPr/>
+      </w:pPr>
+      <w:r>
+        <w:rPr>
+          <w:rtl w:val="0"/>
+        </w:rPr>
+      </w:r>
+    </w:p>
+    <w:p>
+      <w:pPr>
+        <w:contextualSpacing w:val="0"/>
+        <w:jc w:val="both"/>
+        <w:rPr>
+          <w:b w:val="1"/>
+        </w:rPr>
+      </w:pPr>
+      <w:r>
+        <w:rPr>
+          <w:rtl w:val="0"/>
+        </w:rPr>
+        <w:t xml:space="preserve">Elliptic curve cryptography (ECC) is an approach to public key cryptography based on the algebraic structure of elliptic curves over finite fields. ECC requires smaller keys compared to non ECC cryptography (based on plain Galois fields) to provide equivalent security. Elliptic curves are applicable for key agreements, digital signatures, pseudo random generators and other tasks. Indirectly, they can be used for encryption by combining the key agreement with a symmetric encryption scheme.</w:t>
+      </w:r>
+      <w:r>
+        <w:rPr>
+          <w:b w:val="1"/>
+          <w:rtl w:val="0"/>
+        </w:rPr>
+        <w:tab/>
+      </w:r>
+    </w:p>
+    <w:p>
+      <w:pPr>
+        <w:contextualSpacing w:val="0"/>
+        <w:jc w:val="both"/>
+        <w:rPr>
+          <w:b w:val="1"/>
+        </w:rPr>
+      </w:pPr>
+      <w:r>
+        <w:rPr>
+          <w:b w:val="1"/>
+          <w:rtl w:val="0"/>
+        </w:rPr>
+        <w:tab/>
+        <w:tab/>
+      </w:r>
+    </w:p>
+    <w:p>
+      <w:pPr>
+        <w:pStyle w:val="Heading1"/>
+        <w:keepNext w:val="0"/>
+        <w:keepLines w:val="0"/>
+        <w:spacing w:before="480" w:lineRule="auto"/>
+        <w:contextualSpacing w:val="0"/>
+        <w:jc w:val="both"/>
+        <w:rPr>
+          <w:b w:val="1"/>
+        </w:rPr>
+      </w:pPr>
+      <w:bookmarkStart w:colFirst="0" w:colLast="0" w:name="_648ojy66qtdr" w:id="3"/>
+      <w:bookmarkEnd w:id="3"/>
+      <w:r>
+        <w:rPr>
+          <w:b w:val="1"/>
+          <w:sz w:val="46"/>
+          <w:szCs w:val="46"/>
+          <w:rtl w:val="0"/>
+        </w:rPr>
+        <w:t xml:space="preserve">Digital Signatures</w:t>
+      </w:r>
+      <w:r>
+        <w:rPr>
+          <w:b w:val="1"/>
+          <w:rtl w:val="0"/>
+        </w:rPr>
+        <w:tab/>
+        <w:tab/>
+        <w:tab/>
+        <w:tab/>
+      </w:r>
+    </w:p>
+    <w:p>
+      <w:pPr>
+        <w:pStyle w:val="Heading3"/>
+        <w:keepNext w:val="0"/>
+        <w:keepLines w:val="0"/>
+        <w:spacing w:before="280" w:lineRule="auto"/>
+        <w:contextualSpacing w:val="0"/>
+        <w:jc w:val="both"/>
+        <w:rPr>
+          <w:color w:val="000000"/>
+          <w:sz w:val="26"/>
+          <w:szCs w:val="26"/>
+        </w:rPr>
+      </w:pPr>
+      <w:bookmarkStart w:colFirst="0" w:colLast="0" w:name="_bimdrk9z6r7n" w:id="4"/>
+      <w:bookmarkEnd w:id="4"/>
+      <w:r>
+        <w:rPr>
+          <w:color w:val="000000"/>
+          <w:sz w:val="26"/>
+          <w:szCs w:val="26"/>
+          <w:rtl w:val="0"/>
+        </w:rPr>
+        <w:t xml:space="preserve">What is a Digital Signature?</w:t>
+      </w:r>
+    </w:p>
+    <w:p>
+      <w:pPr>
+        <w:contextualSpacing w:val="0"/>
+        <w:jc w:val="both"/>
+        <w:rPr/>
+      </w:pPr>
+      <w:r>
+        <w:rPr>
+          <w:rtl w:val="0"/>
+        </w:rPr>
+      </w:r>
+    </w:p>
+    <w:p>
+      <w:pPr>
+        <w:contextualSpacing w:val="0"/>
+        <w:jc w:val="both"/>
+        <w:rPr/>
+      </w:pPr>
+      <w:r>
+        <w:rPr>
+          <w:rtl w:val="0"/>
+        </w:rPr>
+        <w:t xml:space="preserve">In some ways, digital signatures do what their names suggest: they provide validation and authentication in the same way signatures do, in digital form. In this segment we will discuss how they work as well as how multisignatures (multisigs) can be used to add an extra layer of security.</w:t>
+      </w:r>
+    </w:p>
+    <w:p>
+      <w:pPr>
+        <w:contextualSpacing w:val="0"/>
+        <w:jc w:val="both"/>
+        <w:rPr/>
+      </w:pPr>
+      <w:r>
+        <w:rPr>
+          <w:rtl w:val="0"/>
+        </w:rPr>
+      </w:r>
+    </w:p>
+    <w:p>
+      <w:pPr>
+        <w:contextualSpacing w:val="0"/>
+        <w:jc w:val="both"/>
+        <w:rPr/>
+      </w:pPr>
+      <w:r>
+        <w:rPr>
+          <w:rtl w:val="0"/>
+        </w:rPr>
+        <w:t xml:space="preserve">Digital signatures are one of the main aspects of ensuring the security and integrity of the data that is recorded onto a blockchain. They are a standard part of most blockchain protocols, mainly used for securing transactions and blocks of transactions, transfers of sensitive information, software distribution, contract management and any other cases where detecting and preventing any external tampering is important. Digital signatures utilize asymmetric cryptography, meaning that information can be shared with anyone, through the use of a public key.</w:t>
+      </w:r>
+    </w:p>
+    <w:p>
+      <w:pPr>
+        <w:contextualSpacing w:val="0"/>
+        <w:jc w:val="both"/>
+        <w:rPr>
+          <w:b w:val="1"/>
+        </w:rPr>
+      </w:pPr>
+      <w:r>
+        <w:rPr>
+          <w:rtl w:val="0"/>
+        </w:rPr>
+      </w:r>
+    </w:p>
+    <w:p>
+      <w:pPr>
+        <w:contextualSpacing w:val="0"/>
+        <w:jc w:val="both"/>
+        <w:rPr/>
+      </w:pPr>
+      <w:r>
+        <w:rPr>
+          <w:rtl w:val="0"/>
+        </w:rPr>
+        <w:t xml:space="preserve">Digital signatures provide three key advantages of storing and transferring information on a blockchain. First of all, they guarantee integrity. Theoretically, encrypted data that is being sent can be altered without being seen by a hacker. However, if this does happen the signature would change too, thus becoming invalid. Therefore digitally signed data is not only safe from being seen but will also reveal if it has been tampered with, cementing its incorruptibility.</w:t>
+      </w:r>
+    </w:p>
+    <w:p>
+      <w:pPr>
+        <w:contextualSpacing w:val="0"/>
+        <w:jc w:val="both"/>
+        <w:rPr/>
+      </w:pPr>
+      <w:r>
+        <w:rPr>
+          <w:rtl w:val="0"/>
+        </w:rPr>
+        <w:t xml:space="preserve">Digital signatures not only secure data but also the identity of the individual sending it. Ownership of a digital signature is always bound to a certain user and as such, one can be sure that they are communicating with whom they intend to. </w:t>
+      </w:r>
+    </w:p>
+    <w:p>
+      <w:pPr>
+        <w:contextualSpacing w:val="0"/>
+        <w:jc w:val="both"/>
+        <w:rPr/>
+      </w:pPr>
+      <w:r>
+        <w:rPr>
+          <w:rtl w:val="0"/>
+        </w:rPr>
+        <w:t xml:space="preserve">For example, even the most proficient hacker could not fake another’s digital signature as a means of convincing someone else to send money, it is simply mathematically not within the realms of possibility. Therefore digital signatures not only guarantee the data that is being communicated, but also the identity of the individual communicating it.</w:t>
+      </w:r>
+    </w:p>
+    <w:p>
+      <w:pPr>
+        <w:contextualSpacing w:val="0"/>
+        <w:jc w:val="both"/>
+        <w:rPr>
+          <w:b w:val="1"/>
+        </w:rPr>
+      </w:pPr>
+      <w:r>
+        <w:rPr>
+          <w:rtl w:val="0"/>
+        </w:rPr>
+      </w:r>
+    </w:p>
+    <w:p>
+      <w:pPr>
+        <w:contextualSpacing w:val="0"/>
+        <w:jc w:val="both"/>
+        <w:rPr/>
+      </w:pPr>
+      <w:r>
+        <w:rPr>
+          <w:rtl w:val="0"/>
+        </w:rPr>
+        <w:t xml:space="preserve">Finally, the fact that private keys are linked to individual users gives digital signatures a quality of non-repudiation. This means that if something is digitally signed by a user, it can be legally binding and entirely associated with that individual. As indicated earlier, this is heavily dependent on there being no doubt that the private key that signed the data was not compromised, used or seen by anyone other than its owner. </w:t>
+      </w:r>
+    </w:p>
+    <w:p>
+      <w:pPr>
+        <w:contextualSpacing w:val="0"/>
+        <w:jc w:val="both"/>
+        <w:rPr/>
+      </w:pPr>
+      <w:r>
+        <w:rPr>
+          <w:rtl w:val="0"/>
+        </w:rPr>
+      </w:r>
+    </w:p>
+    <w:p>
+      <w:pPr>
+        <w:contextualSpacing w:val="0"/>
+        <w:jc w:val="both"/>
+        <w:rPr/>
+      </w:pPr>
+      <w:r>
+        <w:rPr>
+          <w:rtl w:val="0"/>
+        </w:rPr>
+        <w:t xml:space="preserve">Digital signatures are unique to the signer and are created by utilising three algorithms:</w:t>
+      </w:r>
+    </w:p>
+    <w:p>
+      <w:pPr>
+        <w:numPr>
+          <w:ilvl w:val="0"/>
+          <w:numId w:val="3"/>
+        </w:numPr>
+        <w:ind w:left="720" w:hanging="360"/>
+        <w:jc w:val="both"/>
+        <w:rPr/>
+      </w:pPr>
+      <w:r>
+        <w:rPr>
+          <w:rtl w:val="0"/>
+        </w:rPr>
+        <w:t xml:space="preserve">A key generation algorithm, providing a private and public key.</w:t>
+      </w:r>
+    </w:p>
+    <w:p>
+      <w:pPr>
+        <w:numPr>
+          <w:ilvl w:val="0"/>
+          <w:numId w:val="3"/>
+        </w:numPr>
+        <w:ind w:left="720" w:hanging="360"/>
+        <w:jc w:val="both"/>
+        <w:rPr/>
+      </w:pPr>
+      <w:r>
+        <w:rPr>
+          <w:rtl w:val="0"/>
+        </w:rPr>
+        <w:t xml:space="preserve">A signing algorithm that combines data and private key to make a signature.</w:t>
+      </w:r>
+    </w:p>
+    <w:p>
+      <w:pPr>
+        <w:numPr>
+          <w:ilvl w:val="0"/>
+          <w:numId w:val="3"/>
+        </w:numPr>
+        <w:ind w:left="720" w:hanging="360"/>
+        <w:jc w:val="both"/>
+        <w:rPr/>
+      </w:pPr>
+      <w:r>
+        <w:rPr>
+          <w:rtl w:val="0"/>
+        </w:rPr>
+        <w:t xml:space="preserve">An algorithm that verifies signatures and determines whether the message is authentic or not based on the message, the public key and signature.</w:t>
+      </w:r>
+    </w:p>
+    <w:p>
+      <w:pPr>
+        <w:ind w:left="0" w:firstLine="0"/>
+        <w:contextualSpacing w:val="0"/>
+        <w:jc w:val="both"/>
+        <w:rPr>
+          <w:b w:val="1"/>
+        </w:rPr>
+      </w:pPr>
+      <w:r>
+        <w:rPr>
+          <w:rtl w:val="0"/>
+        </w:rPr>
+      </w:r>
+    </w:p>
+    <w:p>
+      <w:pPr>
+        <w:ind w:left="0" w:firstLine="0"/>
+        <w:contextualSpacing w:val="0"/>
+        <w:jc w:val="both"/>
+        <w:rPr>
+          <w:b w:val="1"/>
+        </w:rPr>
+      </w:pPr>
+      <w:r>
+        <w:rPr>
+          <w:b w:val="1"/>
+          <w:rtl w:val="0"/>
+        </w:rPr>
+        <w:t xml:space="preserve">The key features of these algorithms are:</w:t>
       </w:r>
     </w:p>
     <w:p>
@@ -4616,95 +7236,32 @@
           <w:ilvl w:val="0"/>
           <w:numId w:val="1"/>
         </w:numPr>
-        <w:ind w:left="425.19685039370086" w:hanging="360"/>
-        <w:jc w:val="both"/>
-        <w:rPr>
-          <w:b w:val="1"/>
-          <w:u w:val="none"/>
-        </w:rPr>
-      </w:pPr>
-      <w:r>
-        <w:rPr>
-          <w:b w:val="1"/>
-          <w:rtl w:val="0"/>
-        </w:rPr>
-        <w:t xml:space="preserve">Elliptic Curve Cryptography</w:t>
-      </w:r>
-    </w:p>
-    <w:p>
-      <w:pPr>
-        <w:contextualSpacing w:val="0"/>
-        <w:jc w:val="both"/>
-        <w:rPr/>
-      </w:pPr>
-      <w:r>
-        <w:rPr>
-          <w:rtl w:val="0"/>
-        </w:rPr>
-      </w:r>
-    </w:p>
-    <w:p>
-      <w:pPr>
-        <w:contextualSpacing w:val="0"/>
-        <w:jc w:val="both"/>
-        <w:rPr/>
-      </w:pPr>
-      <w:r>
-        <w:rPr>
-          <w:rtl w:val="0"/>
-        </w:rPr>
-        <w:t xml:space="preserve">Phaeton uses ECC (Elliptic Curve Cryptography) to sign digital assets to ensure the security of every transaction. The public key can be calculated from a known private key. ECC is widely regarded as the most powerful asymmetric algorithm given the key length, which has been fully exercised in the bitcoin network.</w:t>
-      </w:r>
-    </w:p>
-    <w:p>
-      <w:pPr>
-        <w:contextualSpacing w:val="0"/>
-        <w:jc w:val="both"/>
-        <w:rPr/>
-      </w:pPr>
-      <w:r>
-        <w:rPr>
-          <w:rtl w:val="0"/>
-        </w:rPr>
-      </w:r>
-    </w:p>
-    <w:p>
-      <w:pPr>
-        <w:contextualSpacing w:val="0"/>
-        <w:jc w:val="both"/>
-        <w:rPr>
-          <w:b w:val="1"/>
-        </w:rPr>
-      </w:pPr>
-      <w:r>
-        <w:rPr>
-          <w:rtl w:val="0"/>
-        </w:rPr>
-        <w:t xml:space="preserve">Elliptic curve cryptography (ECC) is an approach to public key cryptography based on the algebraic structure of elliptic curves over finite fields. ECC requires smaller keys compared to non ECC cryptography (based on plain Galois fields) to provide equivalent security. Elliptic curves are applicable for key agreements, digital signatures, pseudo random generators and other tasks. Indirectly, they can be used for encryption by combining the key agreement with a symmetric encryption scheme.</w:t>
-      </w:r>
-      <w:r>
-        <w:rPr>
-          <w:b w:val="1"/>
-          <w:rtl w:val="0"/>
-        </w:rPr>
-        <w:tab/>
-      </w:r>
-    </w:p>
-    <w:p>
-      <w:pPr>
-        <w:contextualSpacing w:val="0"/>
-        <w:jc w:val="both"/>
-        <w:rPr>
-          <w:b w:val="1"/>
-        </w:rPr>
-      </w:pPr>
-      <w:r>
-        <w:rPr>
-          <w:b w:val="1"/>
-          <w:rtl w:val="0"/>
-        </w:rPr>
-        <w:tab/>
-        <w:tab/>
+        <w:ind w:left="720" w:hanging="360"/>
+        <w:jc w:val="both"/>
+        <w:rPr/>
+      </w:pPr>
+      <w:r>
+        <w:rPr>
+          <w:rtl w:val="0"/>
+        </w:rPr>
+        <w:t xml:space="preserve">Making it absolutely impossible to work out the private key based on the public key or data that it has encrypted.</w:t>
+      </w:r>
+    </w:p>
+    <w:p>
+      <w:pPr>
+        <w:numPr>
+          <w:ilvl w:val="0"/>
+          <w:numId w:val="1"/>
+        </w:numPr>
+        <w:ind w:left="720" w:hanging="360"/>
+        <w:jc w:val="both"/>
+        <w:rPr/>
+      </w:pPr>
+      <w:r>
+        <w:rPr>
+          <w:rtl w:val="0"/>
+        </w:rPr>
+        <w:t xml:space="preserve">Ensuring the authenticity of a signature based on the message and the private key, verified through the public key.</w:t>
       </w:r>
     </w:p>
     <w:p>
@@ -4931,6 +7488,225 @@
     </w:p>
     <w:p>
       <w:pPr>
+        <w:pStyle w:val="Heading3"/>
+        <w:keepNext w:val="0"/>
+        <w:keepLines w:val="0"/>
+        <w:spacing w:before="280" w:lineRule="auto"/>
+        <w:contextualSpacing w:val="0"/>
+        <w:jc w:val="both"/>
+        <w:rPr>
+          <w:b w:val="1"/>
+          <w:color w:val="000000"/>
+          <w:sz w:val="26"/>
+          <w:szCs w:val="26"/>
+        </w:rPr>
+      </w:pPr>
+      <w:bookmarkStart w:colFirst="0" w:colLast="0" w:name="_aakpq0famqkq" w:id="5"/>
+      <w:bookmarkEnd w:id="5"/>
+      <w:r>
+        <w:rPr>
+          <w:b w:val="1"/>
+          <w:color w:val="000000"/>
+          <w:sz w:val="26"/>
+          <w:szCs w:val="26"/>
+          <w:rtl w:val="0"/>
+        </w:rPr>
+        <w:t xml:space="preserve">Multisignature</w:t>
+      </w:r>
+    </w:p>
+    <w:p>
+      <w:pPr>
+        <w:contextualSpacing w:val="0"/>
+        <w:jc w:val="both"/>
+        <w:rPr/>
+      </w:pPr>
+      <w:r>
+        <w:rPr>
+          <w:rtl w:val="0"/>
+        </w:rPr>
+        <w:t xml:space="preserve">Multisignature, sometimes shortened to multisig, is a digital signature scheme with the requirement of more than one signee to approve a transaction. A joint signature is always more compact than a collection of individual digital signatures.</w:t>
+      </w:r>
+    </w:p>
+    <w:p>
+      <w:pPr>
+        <w:contextualSpacing w:val="0"/>
+        <w:jc w:val="both"/>
+        <w:rPr/>
+      </w:pPr>
+      <w:r>
+        <w:rPr>
+          <w:rtl w:val="0"/>
+        </w:rPr>
+      </w:r>
+    </w:p>
+    <w:p>
+      <w:pPr>
+        <w:contextualSpacing w:val="0"/>
+        <w:jc w:val="both"/>
+        <w:rPr/>
+      </w:pPr>
+      <w:r>
+        <w:rPr>
+          <w:rtl w:val="0"/>
+        </w:rPr>
+        <w:t xml:space="preserve">Multisigs are used by many cryptocurrencies, including Bitcoin and Lisk, as a means of improving security as well as dividing the ability to make decisions between more than one party. This aspect of sending PLKX transactions makes the system considerably safer, both from hackers or anybody who might have somehow gained access to a phaeton users passphrase. </w:t>
+      </w:r>
+    </w:p>
+    <w:p>
+      <w:pPr>
+        <w:contextualSpacing w:val="0"/>
+        <w:jc w:val="both"/>
+        <w:rPr/>
+      </w:pPr>
+      <w:r>
+        <w:rPr>
+          <w:rtl w:val="0"/>
+        </w:rPr>
+      </w:r>
+    </w:p>
+    <w:p>
+      <w:pPr>
+        <w:contextualSpacing w:val="0"/>
+        <w:jc w:val="both"/>
+        <w:rPr/>
+      </w:pPr>
+      <w:r>
+        <w:rPr>
+          <w:rtl w:val="0"/>
+        </w:rPr>
+        <w:t xml:space="preserve">The number of potential signees and required number of signatures is agreed at the beginning, when the address is created. Although this is not the case with Phaeton, where you can create a multisig account from your account at any time. </w:t>
+      </w:r>
+    </w:p>
+    <w:p>
+      <w:pPr>
+        <w:contextualSpacing w:val="0"/>
+        <w:jc w:val="both"/>
+        <w:rPr/>
+      </w:pPr>
+      <w:r>
+        <w:rPr>
+          <w:rtl w:val="0"/>
+        </w:rPr>
+      </w:r>
+    </w:p>
+    <w:p>
+      <w:pPr>
+        <w:pStyle w:val="Heading3"/>
+        <w:keepNext w:val="0"/>
+        <w:keepLines w:val="0"/>
+        <w:spacing w:before="280" w:lineRule="auto"/>
+        <w:contextualSpacing w:val="0"/>
+        <w:jc w:val="both"/>
+        <w:rPr>
+          <w:b w:val="1"/>
+          <w:color w:val="000000"/>
+          <w:sz w:val="26"/>
+          <w:szCs w:val="26"/>
+        </w:rPr>
+      </w:pPr>
+      <w:bookmarkStart w:colFirst="0" w:colLast="0" w:name="_8t6j7i6ckw6z" w:id="6"/>
+      <w:bookmarkEnd w:id="6"/>
+      <w:r>
+        <w:rPr>
+          <w:b w:val="1"/>
+          <w:color w:val="000000"/>
+          <w:sz w:val="26"/>
+          <w:szCs w:val="26"/>
+          <w:rtl w:val="0"/>
+        </w:rPr>
+        <w:t xml:space="preserve">Can one person use a multisig?</w:t>
+      </w:r>
+    </w:p>
+    <w:p>
+      <w:pPr>
+        <w:contextualSpacing w:val="0"/>
+        <w:jc w:val="both"/>
+        <w:rPr/>
+      </w:pPr>
+      <w:r>
+        <w:rPr>
+          <w:rtl w:val="0"/>
+        </w:rPr>
+        <w:t xml:space="preserve">Yes, individuals have also been known to create multisignatures for themselves to safeguard against their account being compromised. With multisig a user can theoretically have two separate private keys stored in two separate locations. Both keys are required to make any transaction, adding an extra layer of security. Therefore, in order to gain access to your funds somebody would have to obtain both keys to do so, which makes it more challenging and possibly even impossible if both are secured properly.</w:t>
+      </w:r>
+    </w:p>
+    <w:p>
+      <w:pPr>
+        <w:contextualSpacing w:val="0"/>
+        <w:jc w:val="both"/>
+        <w:rPr/>
+      </w:pPr>
+      <w:r>
+        <w:rPr>
+          <w:rtl w:val="0"/>
+        </w:rPr>
+      </w:r>
+    </w:p>
+    <w:p>
+      <w:pPr>
+        <w:contextualSpacing w:val="0"/>
+        <w:jc w:val="both"/>
+        <w:rPr/>
+      </w:pPr>
+      <w:r>
+        <w:rPr>
+          <w:rtl w:val="0"/>
+        </w:rPr>
+        <w:t xml:space="preserve">For example, with multisignature you can create a 2-of-3 escrow service, meaning that in order to approve a transaction two out of three parties are required to be in agreement to do so. A perfect example of where this could be useful is a savings account for a child, wherein both the child and at least one of the parents need to agree how the money is spent. This also leaves the option of any major decision being solely made by the parents, as long as they are both in agreement.</w:t>
+      </w:r>
+    </w:p>
+    <w:p>
+      <w:pPr>
+        <w:contextualSpacing w:val="0"/>
+        <w:jc w:val="both"/>
+        <w:rPr/>
+      </w:pPr>
+      <w:r>
+        <w:rPr>
+          <w:rtl w:val="0"/>
+        </w:rPr>
+      </w:r>
+    </w:p>
+    <w:p>
+      <w:pPr>
+        <w:contextualSpacing w:val="0"/>
+        <w:jc w:val="both"/>
+        <w:rPr/>
+      </w:pPr>
+      <w:r>
+        <w:rPr>
+          <w:rtl w:val="0"/>
+        </w:rPr>
+        <w:t xml:space="preserve">Multisignature can be created in countless combinations (3-of-3 escrow service, 2-of-5 escrow service, etc) and are just as suited to smaller transactions as they are to uses by large companies. An example of this would be a 5-of-9 escrow system created by the board of a large company. In order to validate any large transaction, a majority of the board would have to agree to it.</w:t>
+      </w:r>
+    </w:p>
+    <w:p>
+      <w:pPr>
+        <w:contextualSpacing w:val="0"/>
+        <w:jc w:val="both"/>
+        <w:rPr/>
+      </w:pPr>
+      <w:r>
+        <w:rPr>
+          <w:rtl w:val="0"/>
+        </w:rPr>
+      </w:r>
+    </w:p>
+    <w:p>
+      <w:pPr>
+        <w:contextualSpacing w:val="0"/>
+        <w:jc w:val="both"/>
+        <w:rPr/>
+      </w:pPr>
+      <w:r>
+        <w:rPr>
+          <w:rtl w:val="0"/>
+        </w:rPr>
+        <w:t xml:space="preserve">Digital signatures are a key component in securing data on a blockchain, whereas nodes are the very foundations upon which the network itself is built. </w:t>
+      </w:r>
+    </w:p>
+    <w:p>
+      <w:pPr>
         <w:contextualSpacing w:val="0"/>
         <w:jc w:val="both"/>
         <w:rPr/>
@@ -4989,10 +7765,13 @@
       <w:pPr>
         <w:contextualSpacing w:val="0"/>
         <w:jc w:val="both"/>
-        <w:rPr/>
-      </w:pPr>
-      <w:r>
-        <w:rPr>
+        <w:rPr>
+          <w:b w:val="1"/>
+        </w:rPr>
+      </w:pPr>
+      <w:r>
+        <w:rPr>
+          <w:b w:val="1"/>
           <w:rtl w:val="0"/>
         </w:rPr>
         <w:t xml:space="preserve">2.1 Fewer rounds</w:t>
@@ -5040,10 +7819,13 @@
       <w:pPr>
         <w:contextualSpacing w:val="0"/>
         <w:jc w:val="both"/>
-        <w:rPr/>
-      </w:pPr>
-      <w:r>
-        <w:rPr>
+        <w:rPr>
+          <w:b w:val="1"/>
+        </w:rPr>
+      </w:pPr>
+      <w:r>
+        <w:rPr>
+          <w:b w:val="1"/>
           <w:rtl w:val="0"/>
         </w:rPr>
         <w:t xml:space="preserve">2.2 Rotations optimized for speed </w:t>
@@ -5099,29 +7881,32 @@
           <w:rtl w:val="0"/>
         </w:rPr>
         <w:tab/>
-        <w:t xml:space="preserve">• A 63-bit rotation can be implemented as an addition (doubling) and a shift followed by a logical OR. This provides a slight speed-up on platforms where addition and shift can be realized in parallel but not two shifts (i.e., some recent Intel CPUs). Additionally, since a rotation right by 63 is equal to a rotation left by 1, this may be slightly faster in some architectures where 1 is treated as a special case. No platform suffers from these changes. For an in-depth analysis of optimized implementations of rotations, we refer to a previous work by two co-designers of BLAKE2. Past experiments by the BLAKE designers as well as third parties suggest that known differential attacks are unlikely to get significantly better, nor worse (cf. §4).</w:t>
-      </w:r>
-    </w:p>
-    <w:p>
-      <w:pPr>
-        <w:contextualSpacing w:val="0"/>
-        <w:jc w:val="both"/>
-        <w:rPr/>
-      </w:pPr>
-      <w:r>
-        <w:rPr>
-          <w:rtl w:val="0"/>
-        </w:rPr>
-      </w:r>
-    </w:p>
-    <w:p>
-      <w:pPr>
-        <w:contextualSpacing w:val="0"/>
-        <w:jc w:val="both"/>
-        <w:rPr/>
-      </w:pPr>
-      <w:r>
-        <w:rPr>
+        <w:t xml:space="preserve">• A 63-bit rotation can be implemented as an addition (doubling) and a shift followed by a logical OR. This provides a slight speed-up on platforms where addition and shift can be realized in parallel but not two shifts (i.e., some recent Intel CPUs). Additionally, since a rotation right by 63 is equal to a rotation left by 1, this may be slightly faster in some architectures where 1 is treated as a special case. No platform suffers from these changes. For an in-depth analysis of optimized implementations of rotations, we refer to a previous work by two co-designers of BLAKE2. Past experiments by the BLAKE designers as well as third parties suggest that known differential attacks are unlikely to get significantly better, nor worse.</w:t>
+      </w:r>
+    </w:p>
+    <w:p>
+      <w:pPr>
+        <w:contextualSpacing w:val="0"/>
+        <w:jc w:val="both"/>
+        <w:rPr/>
+      </w:pPr>
+      <w:r>
+        <w:rPr>
+          <w:rtl w:val="0"/>
+        </w:rPr>
+      </w:r>
+    </w:p>
+    <w:p>
+      <w:pPr>
+        <w:contextualSpacing w:val="0"/>
+        <w:jc w:val="both"/>
+        <w:rPr>
+          <w:b w:val="1"/>
+        </w:rPr>
+      </w:pPr>
+      <w:r>
+        <w:rPr>
+          <w:b w:val="1"/>
           <w:rtl w:val="0"/>
         </w:rPr>
         <w:t xml:space="preserve">2.3 Minimal padding and finalization flags</w:t>
@@ -5224,10 +8009,13 @@
       <w:pPr>
         <w:contextualSpacing w:val="0"/>
         <w:jc w:val="both"/>
-        <w:rPr/>
-      </w:pPr>
-      <w:r>
-        <w:rPr>
+        <w:rPr>
+          <w:b w:val="1"/>
+        </w:rPr>
+      </w:pPr>
+      <w:r>
+        <w:rPr>
+          <w:b w:val="1"/>
           <w:rtl w:val="0"/>
         </w:rPr>
         <w:t xml:space="preserve">2.4 Fewer constants</w:t>
@@ -5941,48 +8729,53 @@
     </w:p>
     <w:p>
       <w:pPr>
-        <w:contextualSpacing w:val="0"/>
-        <w:jc w:val="both"/>
-        <w:rPr/>
-      </w:pPr>
-      <w:r>
-        <w:rPr>
-          <w:rtl w:val="0"/>
-        </w:rPr>
-      </w:r>
-    </w:p>
-    <w:p>
-      <w:pPr>
-        <w:contextualSpacing w:val="0"/>
-        <w:jc w:val="both"/>
-        <w:rPr/>
-      </w:pPr>
-      <w:r>
-        <w:rPr>
-          <w:rtl w:val="0"/>
-        </w:rPr>
-      </w:r>
-    </w:p>
-    <w:p>
-      <w:pPr>
-        <w:contextualSpacing w:val="0"/>
-        <w:jc w:val="both"/>
-        <w:rPr/>
-      </w:pPr>
-      <w:r>
-        <w:rPr>
-          <w:rtl w:val="0"/>
-        </w:rPr>
-      </w:r>
-    </w:p>
-    <w:p>
-      <w:pPr>
-        <w:contextualSpacing w:val="0"/>
-        <w:jc w:val="both"/>
-        <w:rPr/>
-      </w:pPr>
-      <w:r>
-        <w:rPr>
+        <w:pStyle w:val="Heading1"/>
+        <w:keepNext w:val="0"/>
+        <w:keepLines w:val="0"/>
+        <w:spacing w:before="480" w:lineRule="auto"/>
+        <w:contextualSpacing w:val="0"/>
+        <w:jc w:val="both"/>
+        <w:rPr/>
+      </w:pPr>
+      <w:bookmarkStart w:colFirst="0" w:colLast="0" w:name="_lqddrwmz6dh1" w:id="7"/>
+      <w:bookmarkEnd w:id="7"/>
+      <w:r>
+        <w:rPr>
+          <w:b w:val="1"/>
+          <w:sz w:val="46"/>
+          <w:szCs w:val="46"/>
+          <w:rtl w:val="0"/>
+        </w:rPr>
+        <w:t xml:space="preserve">Nodes</w:t>
+      </w:r>
+      <w:r>
+        <w:rPr>
+          <w:rtl w:val="0"/>
+        </w:rPr>
+        <w:tab/>
+        <w:tab/>
+        <w:tab/>
+        <w:tab/>
+        <w:tab/>
+      </w:r>
+    </w:p>
+    <w:p>
+      <w:pPr>
+        <w:contextualSpacing w:val="0"/>
+        <w:jc w:val="both"/>
+        <w:rPr>
+          <w:b w:val="1"/>
+        </w:rPr>
+      </w:pPr>
+      <w:r>
+        <w:rPr>
+          <w:rtl w:val="0"/>
+        </w:rPr>
+        <w:t xml:space="preserve">A node is a device on a blockchain network, that is in essence the foundation of the technology, allowing it to function and survive.  Nodes are distributed across a widespread network and carry out a variety of tasks. In this segment of the Academy we will examine the qualities of a node on a blockchain network.</w:t>
+      </w:r>
+      <w:r>
+        <w:rPr>
+          <w:b w:val="1"/>
           <w:rtl w:val="0"/>
         </w:rPr>
         <w:t xml:space="preserve"> </w:t>
@@ -5998,6 +8791,251 @@
       </w:pPr>
       <w:r>
         <w:rPr>
+          <w:rtl w:val="0"/>
+        </w:rPr>
+      </w:r>
+    </w:p>
+    <w:p>
+      <w:pPr>
+        <w:contextualSpacing w:val="0"/>
+        <w:jc w:val="both"/>
+        <w:rPr/>
+      </w:pPr>
+      <w:r>
+        <w:rPr>
+          <w:rtl w:val="0"/>
+        </w:rPr>
+        <w:t xml:space="preserve">A node can be any active electronic device, including a computer, phone or even a printer, as long as it is connected to the internet and as such has an IP address. The role of a node is to support the network by maintaining a copy of a blockchain and, in some cases, to process transactions. Nodes are often arranged in the structure of trees, known as binary trees. Each cryptocurrency has its own nodes, maintaining the transaction records of that particular token. </w:t>
+      </w:r>
+    </w:p>
+    <w:p>
+      <w:pPr>
+        <w:contextualSpacing w:val="0"/>
+        <w:jc w:val="both"/>
+        <w:rPr/>
+      </w:pPr>
+      <w:r>
+        <w:rPr>
+          <w:rtl w:val="0"/>
+        </w:rPr>
+      </w:r>
+    </w:p>
+    <w:p>
+      <w:pPr>
+        <w:contextualSpacing w:val="0"/>
+        <w:jc w:val="both"/>
+        <w:rPr/>
+      </w:pPr>
+      <w:r>
+        <w:rPr>
+          <w:rtl w:val="0"/>
+        </w:rPr>
+        <w:t xml:space="preserve">Nodes are the individual parts of the larger data structure that is a blockchain. As the owners of nodes willingly contribute their computing resources to store and validate transactions they have the chance to collect the transaction fees and earn a reward in the underlying cryptocurrency for doing so. This is known as mining or forging.</w:t>
+      </w:r>
+    </w:p>
+    <w:p>
+      <w:pPr>
+        <w:contextualSpacing w:val="0"/>
+        <w:jc w:val="both"/>
+        <w:rPr/>
+      </w:pPr>
+      <w:r>
+        <w:rPr>
+          <w:rtl w:val="0"/>
+        </w:rPr>
+      </w:r>
+    </w:p>
+    <w:p>
+      <w:pPr>
+        <w:contextualSpacing w:val="0"/>
+        <w:jc w:val="both"/>
+        <w:rPr/>
+      </w:pPr>
+      <w:r>
+        <w:rPr>
+          <w:rtl w:val="0"/>
+        </w:rPr>
+        <w:t xml:space="preserve">Processing these transactions can require large amounts of computing and processing power, meaning that the average computer’s capabilities are inadequate. Generally, professional miners tend to invest in extremely powerful computing devices known as CPUs (central processing units) or GPUs (graphics processing units) in order to keep up with the demand for processing power that is required for them to validate transactions and as such earn the rewards that comes with doing so.</w:t>
+      </w:r>
+    </w:p>
+    <w:p>
+      <w:pPr>
+        <w:contextualSpacing w:val="0"/>
+        <w:jc w:val="both"/>
+        <w:rPr/>
+      </w:pPr>
+      <w:r>
+        <w:rPr>
+          <w:rtl w:val="0"/>
+        </w:rPr>
+      </w:r>
+    </w:p>
+    <w:p>
+      <w:pPr>
+        <w:contextualSpacing w:val="0"/>
+        <w:jc w:val="both"/>
+        <w:rPr/>
+      </w:pPr>
+      <w:r>
+        <w:rPr>
+          <w:rtl w:val="0"/>
+        </w:rPr>
+        <w:t xml:space="preserve"> A node can either be a communication endpoint or a point of communication redistribution, linking to other nodes. Every node on the network is considered equal, however certain nodes have different roles in the manner in which they support the network. For example, not all nodes will store a full copy of a blockchain or validate transactions.</w:t>
+      </w:r>
+    </w:p>
+    <w:p>
+      <w:pPr>
+        <w:contextualSpacing w:val="0"/>
+        <w:jc w:val="both"/>
+        <w:rPr/>
+      </w:pPr>
+      <w:r>
+        <w:rPr>
+          <w:rtl w:val="0"/>
+        </w:rPr>
+      </w:r>
+    </w:p>
+    <w:p>
+      <w:pPr>
+        <w:contextualSpacing w:val="0"/>
+        <w:jc w:val="both"/>
+        <w:rPr/>
+      </w:pPr>
+      <w:r>
+        <w:rPr>
+          <w:rtl w:val="0"/>
+        </w:rPr>
+        <w:t xml:space="preserve">A full node downloads a complete copy of a blockchain and checks any new transactions coming in based on the consensus protocol utilized by that particular cryptocurrency or utility token. All nodes use the same consensus protocol to remain compatible with each other. It is the nodes on the network that confirm and validate transactions, putting them into blocks. Nodes always come to their own conclusion on whether a transaction is valid and should be added to a block with other transactions, irrespective of how other nodes act.</w:t>
+      </w:r>
+    </w:p>
+    <w:p>
+      <w:pPr>
+        <w:contextualSpacing w:val="0"/>
+        <w:jc w:val="both"/>
+        <w:rPr/>
+      </w:pPr>
+      <w:r>
+        <w:rPr>
+          <w:rtl w:val="0"/>
+        </w:rPr>
+      </w:r>
+    </w:p>
+    <w:p>
+      <w:pPr>
+        <w:pStyle w:val="Heading3"/>
+        <w:keepNext w:val="0"/>
+        <w:keepLines w:val="0"/>
+        <w:spacing w:before="280" w:lineRule="auto"/>
+        <w:contextualSpacing w:val="0"/>
+        <w:jc w:val="both"/>
+        <w:rPr>
+          <w:b w:val="1"/>
+          <w:color w:val="000000"/>
+          <w:sz w:val="26"/>
+          <w:szCs w:val="26"/>
+        </w:rPr>
+      </w:pPr>
+      <w:bookmarkStart w:colFirst="0" w:colLast="0" w:name="_ojf803tm3ysy" w:id="8"/>
+      <w:bookmarkEnd w:id="8"/>
+      <w:r>
+        <w:rPr>
+          <w:b w:val="1"/>
+          <w:color w:val="000000"/>
+          <w:sz w:val="26"/>
+          <w:szCs w:val="26"/>
+          <w:rtl w:val="0"/>
+        </w:rPr>
+        <w:t xml:space="preserve">Running a Blockchain Node</w:t>
+      </w:r>
+    </w:p>
+    <w:p>
+      <w:pPr>
+        <w:contextualSpacing w:val="0"/>
+        <w:jc w:val="both"/>
+        <w:rPr/>
+      </w:pPr>
+      <w:r>
+        <w:rPr>
+          <w:rtl w:val="0"/>
+        </w:rPr>
+        <w:t xml:space="preserve">The requirements to own a node vary between cryptocurrencies and their consensus protocols. For example, we uses a Delegated Proof of Stake </w:t>
+      </w:r>
+      <w:r>
+        <w:rPr>
+          <w:rtl w:val="0"/>
+        </w:rPr>
+        <w:t xml:space="preserve">consensus protocol</w:t>
+      </w:r>
+      <w:r>
+        <w:rPr>
+          <w:rtl w:val="0"/>
+        </w:rPr>
+        <w:t xml:space="preserve"> which requires stakeholder approval. Therefore, in order to become an owner of a node that is forging, a user must first become a delegate which requires a certain number of PLKX tokens supporting them. In the our ecosystem this is done by gaining votes, each PLKX token being worth a vote. </w:t>
+      </w:r>
+    </w:p>
+    <w:p>
+      <w:pPr>
+        <w:contextualSpacing w:val="0"/>
+        <w:jc w:val="both"/>
+        <w:rPr/>
+      </w:pPr>
+      <w:r>
+        <w:rPr>
+          <w:rtl w:val="0"/>
+        </w:rPr>
+      </w:r>
+    </w:p>
+    <w:p>
+      <w:pPr>
+        <w:contextualSpacing w:val="0"/>
+        <w:jc w:val="both"/>
+        <w:rPr/>
+      </w:pPr>
+      <w:r>
+        <w:rPr>
+          <w:rtl w:val="0"/>
+        </w:rPr>
+        <w:t xml:space="preserve">In practice, this means either buying tokens or receiving votes from other users of the network who are holding tokens. Regardless, the delegate must have enough PLKX supporting them to break into the top 101 and become a node that can validate transactions and earning token as a reward.</w:t>
+      </w:r>
+    </w:p>
+    <w:p>
+      <w:pPr>
+        <w:contextualSpacing w:val="0"/>
+        <w:jc w:val="both"/>
+        <w:rPr>
+          <w:b w:val="1"/>
+        </w:rPr>
+      </w:pPr>
+      <w:r>
+        <w:rPr>
+          <w:rtl w:val="0"/>
+        </w:rPr>
+      </w:r>
+    </w:p>
+    <w:p>
+      <w:pPr>
+        <w:contextualSpacing w:val="0"/>
+        <w:jc w:val="both"/>
+        <w:rPr>
+          <w:b w:val="1"/>
+        </w:rPr>
+      </w:pPr>
+      <w:r>
+        <w:rPr>
+          <w:rtl w:val="0"/>
+        </w:rPr>
+      </w:r>
+    </w:p>
+    <w:p>
+      <w:pPr>
+        <w:contextualSpacing w:val="0"/>
+        <w:jc w:val="both"/>
+        <w:rPr>
+          <w:b w:val="1"/>
+        </w:rPr>
+      </w:pPr>
+      <w:r>
+        <w:rPr>
           <w:b w:val="1"/>
           <w:rtl w:val="0"/>
         </w:rPr>
@@ -6052,6 +9090,18 @@
         <w:rPr>
           <w:rtl w:val="0"/>
         </w:rPr>
+      </w:r>
+    </w:p>
+    <w:p>
+      <w:pPr>
+        <w:contextualSpacing w:val="0"/>
+        <w:jc w:val="both"/>
+        <w:rPr/>
+      </w:pPr>
+      <w:r>
+        <w:rPr>
+          <w:rtl w:val="0"/>
+        </w:rPr>
         <w:t xml:space="preserve">To complete the installation there are prerequisites that need to be fulfilled. If you have already performed these, please proceed to the Installation page.</w:t>
       </w:r>
     </w:p>
@@ -6370,28 +9420,6 @@
           <w:rtl w:val="0"/>
         </w:rPr>
         <w:t xml:space="preserve">We are good to go with our Node setup.</w:t>
-      </w:r>
-    </w:p>
-    <w:p>
-      <w:pPr>
-        <w:contextualSpacing w:val="0"/>
-        <w:rPr/>
-      </w:pPr>
-      <w:r>
-        <w:rPr>
-          <w:rtl w:val="0"/>
-        </w:rPr>
-      </w:r>
-    </w:p>
-    <w:p>
-      <w:pPr>
-        <w:contextualSpacing w:val="0"/>
-        <w:rPr/>
-      </w:pPr>
-      <w:r>
-        <w:rPr>
-          <w:rtl w:val="0"/>
-        </w:rPr>
       </w:r>
     </w:p>
     <w:sectPr>
@@ -6409,6 +9437,116 @@
     <w:lvl w:ilvl="0">
       <w:start w:val="1"/>
       <w:numFmt w:val="bullet"/>
+      <w:lvlText w:val="●"/>
+      <w:lvlJc w:val="left"/>
+      <w:pPr>
+        <w:ind w:left="720" w:hanging="360"/>
+      </w:pPr>
+      <w:rPr>
+        <w:u w:val="none"/>
+      </w:rPr>
+    </w:lvl>
+    <w:lvl w:ilvl="1">
+      <w:start w:val="1"/>
+      <w:numFmt w:val="bullet"/>
+      <w:lvlText w:val="○"/>
+      <w:lvlJc w:val="left"/>
+      <w:pPr>
+        <w:ind w:left="1440" w:hanging="360"/>
+      </w:pPr>
+      <w:rPr>
+        <w:u w:val="none"/>
+      </w:rPr>
+    </w:lvl>
+    <w:lvl w:ilvl="2">
+      <w:start w:val="1"/>
+      <w:numFmt w:val="bullet"/>
+      <w:lvlText w:val="■"/>
+      <w:lvlJc w:val="left"/>
+      <w:pPr>
+        <w:ind w:left="2160" w:hanging="360"/>
+      </w:pPr>
+      <w:rPr>
+        <w:u w:val="none"/>
+      </w:rPr>
+    </w:lvl>
+    <w:lvl w:ilvl="3">
+      <w:start w:val="1"/>
+      <w:numFmt w:val="bullet"/>
+      <w:lvlText w:val="●"/>
+      <w:lvlJc w:val="left"/>
+      <w:pPr>
+        <w:ind w:left="2880" w:hanging="360"/>
+      </w:pPr>
+      <w:rPr>
+        <w:u w:val="none"/>
+      </w:rPr>
+    </w:lvl>
+    <w:lvl w:ilvl="4">
+      <w:start w:val="1"/>
+      <w:numFmt w:val="bullet"/>
+      <w:lvlText w:val="○"/>
+      <w:lvlJc w:val="left"/>
+      <w:pPr>
+        <w:ind w:left="3600" w:hanging="360"/>
+      </w:pPr>
+      <w:rPr>
+        <w:u w:val="none"/>
+      </w:rPr>
+    </w:lvl>
+    <w:lvl w:ilvl="5">
+      <w:start w:val="1"/>
+      <w:numFmt w:val="bullet"/>
+      <w:lvlText w:val="■"/>
+      <w:lvlJc w:val="left"/>
+      <w:pPr>
+        <w:ind w:left="4320" w:hanging="360"/>
+      </w:pPr>
+      <w:rPr>
+        <w:u w:val="none"/>
+      </w:rPr>
+    </w:lvl>
+    <w:lvl w:ilvl="6">
+      <w:start w:val="1"/>
+      <w:numFmt w:val="bullet"/>
+      <w:lvlText w:val="●"/>
+      <w:lvlJc w:val="left"/>
+      <w:pPr>
+        <w:ind w:left="5040" w:hanging="360"/>
+      </w:pPr>
+      <w:rPr>
+        <w:u w:val="none"/>
+      </w:rPr>
+    </w:lvl>
+    <w:lvl w:ilvl="7">
+      <w:start w:val="1"/>
+      <w:numFmt w:val="bullet"/>
+      <w:lvlText w:val="○"/>
+      <w:lvlJc w:val="left"/>
+      <w:pPr>
+        <w:ind w:left="5760" w:hanging="360"/>
+      </w:pPr>
+      <w:rPr>
+        <w:u w:val="none"/>
+      </w:rPr>
+    </w:lvl>
+    <w:lvl w:ilvl="8">
+      <w:start w:val="1"/>
+      <w:numFmt w:val="bullet"/>
+      <w:lvlText w:val="■"/>
+      <w:lvlJc w:val="left"/>
+      <w:pPr>
+        <w:ind w:left="6480" w:hanging="360"/>
+      </w:pPr>
+      <w:rPr>
+        <w:u w:val="none"/>
+      </w:rPr>
+    </w:lvl>
+  </w:abstractNum>
+  <w:abstractNum w:abstractNumId="2">
+    <w:lvl w:ilvl="0">
+      <w:start w:val="1"/>
+      <w:numFmt w:val="bullet"/>
       <w:lvlText w:val="-"/>
       <w:lvlJc w:val="left"/>
       <w:pPr>
@@ -6515,8 +9653,124 @@
       </w:rPr>
     </w:lvl>
   </w:abstractNum>
+  <w:abstractNum w:abstractNumId="3">
+    <w:lvl w:ilvl="0">
+      <w:start w:val="1"/>
+      <w:numFmt w:val="bullet"/>
+      <w:lvlText w:val="●"/>
+      <w:lvlJc w:val="left"/>
+      <w:pPr>
+        <w:ind w:left="720" w:hanging="360"/>
+      </w:pPr>
+      <w:rPr>
+        <w:u w:val="none"/>
+      </w:rPr>
+    </w:lvl>
+    <w:lvl w:ilvl="1">
+      <w:start w:val="1"/>
+      <w:numFmt w:val="bullet"/>
+      <w:lvlText w:val="○"/>
+      <w:lvlJc w:val="left"/>
+      <w:pPr>
+        <w:ind w:left="1440" w:hanging="360"/>
+      </w:pPr>
+      <w:rPr>
+        <w:u w:val="none"/>
+      </w:rPr>
+    </w:lvl>
+    <w:lvl w:ilvl="2">
+      <w:start w:val="1"/>
+      <w:numFmt w:val="bullet"/>
+      <w:lvlText w:val="■"/>
+      <w:lvlJc w:val="left"/>
+      <w:pPr>
+        <w:ind w:left="2160" w:hanging="360"/>
+      </w:pPr>
+      <w:rPr>
+        <w:u w:val="none"/>
+      </w:rPr>
+    </w:lvl>
+    <w:lvl w:ilvl="3">
+      <w:start w:val="1"/>
+      <w:numFmt w:val="bullet"/>
+      <w:lvlText w:val="●"/>
+      <w:lvlJc w:val="left"/>
+      <w:pPr>
+        <w:ind w:left="2880" w:hanging="360"/>
+      </w:pPr>
+      <w:rPr>
+        <w:u w:val="none"/>
+      </w:rPr>
+    </w:lvl>
+    <w:lvl w:ilvl="4">
+      <w:start w:val="1"/>
+      <w:numFmt w:val="bullet"/>
+      <w:lvlText w:val="○"/>
+      <w:lvlJc w:val="left"/>
+      <w:pPr>
+        <w:ind w:left="3600" w:hanging="360"/>
+      </w:pPr>
+      <w:rPr>
+        <w:u w:val="none"/>
+      </w:rPr>
+    </w:lvl>
+    <w:lvl w:ilvl="5">
+      <w:start w:val="1"/>
+      <w:numFmt w:val="bullet"/>
+      <w:lvlText w:val="■"/>
+      <w:lvlJc w:val="left"/>
+      <w:pPr>
+        <w:ind w:left="4320" w:hanging="360"/>
+      </w:pPr>
+      <w:rPr>
+        <w:u w:val="none"/>
+      </w:rPr>
+    </w:lvl>
+    <w:lvl w:ilvl="6">
+      <w:start w:val="1"/>
+      <w:numFmt w:val="bullet"/>
+      <w:lvlText w:val="●"/>
+      <w:lvlJc w:val="left"/>
+      <w:pPr>
+        <w:ind w:left="5040" w:hanging="360"/>
+      </w:pPr>
+      <w:rPr>
+        <w:u w:val="none"/>
+      </w:rPr>
+    </w:lvl>
+    <w:lvl w:ilvl="7">
+      <w:start w:val="1"/>
+      <w:numFmt w:val="bullet"/>
+      <w:lvlText w:val="○"/>
+      <w:lvlJc w:val="left"/>
+      <w:pPr>
+        <w:ind w:left="5760" w:hanging="360"/>
+      </w:pPr>
+      <w:rPr>
+        <w:u w:val="none"/>
+      </w:rPr>
+    </w:lvl>
+    <w:lvl w:ilvl="8">
+      <w:start w:val="1"/>
+      <w:numFmt w:val="bullet"/>
+      <w:lvlText w:val="■"/>
+      <w:lvlJc w:val="left"/>
+      <w:pPr>
+        <w:ind w:left="6480" w:hanging="360"/>
+      </w:pPr>
+      <w:rPr>
+        <w:u w:val="none"/>
+      </w:rPr>
+    </w:lvl>
+  </w:abstractNum>
   <w:num w:numId="1">
     <w:abstractNumId w:val="1"/>
+  </w:num>
+  <w:num w:numId="2">
+    <w:abstractNumId w:val="2"/>
+  </w:num>
+  <w:num w:numId="3">
+    <w:abstractNumId w:val="3"/>
   </w:num>
 </w:numbering>
 </file>

</xml_diff>